<commit_message>
support new changes in template
</commit_message>
<xml_diff>
--- a/WordTemplate.docx
+++ b/WordTemplate.docx
@@ -88,7 +88,59 @@
           <w:sz w:val="28"/>
           <w:szCs w:val="28"/>
         </w:rPr>
-        <w:t>Participant Name :</w:t>
+        <w:t xml:space="preserve">Participant </w:t>
+      </w:r>
+      <w:proofErr w:type="gramStart"/>
+      <w:r>
+        <w:rPr>
+          <w:sz w:val="28"/>
+          <w:szCs w:val="28"/>
+        </w:rPr>
+        <w:t>Name :</w:t>
+      </w:r>
+      <w:proofErr w:type="gramEnd"/>
+      <w:r>
+        <w:rPr>
+          <w:sz w:val="28"/>
+          <w:szCs w:val="28"/>
+        </w:rPr>
+        <w:t xml:space="preserve">  </w:t>
+      </w:r>
+      <w:r>
+        <w:rPr>
+          <w:sz w:val="28"/>
+          <w:szCs w:val="28"/>
+        </w:rPr>
+        <w:fldChar w:fldCharType="begin"/>
+      </w:r>
+      <w:r>
+        <w:rPr>
+          <w:sz w:val="28"/>
+          <w:szCs w:val="28"/>
+        </w:rPr>
+        <w:instrText xml:space="preserve"> MERGEFIELD  name  \* MERGEFORMAT </w:instrText>
+      </w:r>
+      <w:r>
+        <w:rPr>
+          <w:sz w:val="28"/>
+          <w:szCs w:val="28"/>
+        </w:rPr>
+        <w:fldChar w:fldCharType="separate"/>
+      </w:r>
+      <w:r>
+        <w:rPr>
+          <w:noProof/>
+          <w:sz w:val="28"/>
+          <w:szCs w:val="28"/>
+        </w:rPr>
+        <w:t>«name»</w:t>
+      </w:r>
+      <w:r>
+        <w:rPr>
+          <w:sz w:val="28"/>
+          <w:szCs w:val="28"/>
+        </w:rPr>
+        <w:fldChar w:fldCharType="end"/>
       </w:r>
     </w:p>
     <w:p>
@@ -117,6 +169,42 @@
           <w:sz w:val="28"/>
           <w:szCs w:val="28"/>
         </w:rPr>
+        <w:fldChar w:fldCharType="begin"/>
+      </w:r>
+      <w:r>
+        <w:rPr>
+          <w:sz w:val="28"/>
+          <w:szCs w:val="28"/>
+        </w:rPr>
+        <w:instrText xml:space="preserve"> MERGEFIELD  ndis  \* MERGEFORMAT </w:instrText>
+      </w:r>
+      <w:r>
+        <w:rPr>
+          <w:sz w:val="28"/>
+          <w:szCs w:val="28"/>
+        </w:rPr>
+        <w:fldChar w:fldCharType="separate"/>
+      </w:r>
+      <w:r>
+        <w:rPr>
+          <w:noProof/>
+          <w:sz w:val="28"/>
+          <w:szCs w:val="28"/>
+        </w:rPr>
+        <w:t>«ndis»</w:t>
+      </w:r>
+      <w:r>
+        <w:rPr>
+          <w:sz w:val="28"/>
+          <w:szCs w:val="28"/>
+        </w:rPr>
+        <w:fldChar w:fldCharType="end"/>
+      </w:r>
+      <w:r>
+        <w:rPr>
+          <w:sz w:val="28"/>
+          <w:szCs w:val="28"/>
+        </w:rPr>
         <w:tab/>
       </w:r>
       <w:r>
@@ -155,6 +243,49 @@
         </w:rPr>
         <w:tab/>
         <w:t>Plan Duration :</w:t>
+      </w:r>
+      <w:r>
+        <w:rPr>
+          <w:sz w:val="28"/>
+          <w:szCs w:val="28"/>
+        </w:rPr>
+        <w:t xml:space="preserve">  </w:t>
+      </w:r>
+      <w:r>
+        <w:rPr>
+          <w:sz w:val="28"/>
+          <w:szCs w:val="28"/>
+        </w:rPr>
+        <w:fldChar w:fldCharType="begin"/>
+      </w:r>
+      <w:r>
+        <w:rPr>
+          <w:sz w:val="28"/>
+          <w:szCs w:val="28"/>
+        </w:rPr>
+        <w:instrText xml:space="preserve"> MERGEFIELD  duration  \* MERGEFORMAT </w:instrText>
+      </w:r>
+      <w:r>
+        <w:rPr>
+          <w:sz w:val="28"/>
+          <w:szCs w:val="28"/>
+        </w:rPr>
+        <w:fldChar w:fldCharType="separate"/>
+      </w:r>
+      <w:r>
+        <w:rPr>
+          <w:noProof/>
+          <w:sz w:val="28"/>
+          <w:szCs w:val="28"/>
+        </w:rPr>
+        <w:t>«duration»</w:t>
+      </w:r>
+      <w:r>
+        <w:rPr>
+          <w:sz w:val="28"/>
+          <w:szCs w:val="28"/>
+        </w:rPr>
+        <w:fldChar w:fldCharType="end"/>
       </w:r>
     </w:p>
     <w:p>
@@ -240,6 +371,42 @@
           <w:sz w:val="28"/>
           <w:szCs w:val="28"/>
         </w:rPr>
+        <w:fldChar w:fldCharType="begin"/>
+      </w:r>
+      <w:r>
+        <w:rPr>
+          <w:sz w:val="28"/>
+          <w:szCs w:val="28"/>
+        </w:rPr>
+        <w:instrText xml:space="preserve"> MERGEFIELD  start  \* MERGEFORMAT </w:instrText>
+      </w:r>
+      <w:r>
+        <w:rPr>
+          <w:sz w:val="28"/>
+          <w:szCs w:val="28"/>
+        </w:rPr>
+        <w:fldChar w:fldCharType="separate"/>
+      </w:r>
+      <w:r>
+        <w:rPr>
+          <w:noProof/>
+          <w:sz w:val="28"/>
+          <w:szCs w:val="28"/>
+        </w:rPr>
+        <w:t>«start»</w:t>
+      </w:r>
+      <w:r>
+        <w:rPr>
+          <w:sz w:val="28"/>
+          <w:szCs w:val="28"/>
+        </w:rPr>
+        <w:fldChar w:fldCharType="end"/>
+      </w:r>
+      <w:r>
+        <w:rPr>
+          <w:sz w:val="28"/>
+          <w:szCs w:val="28"/>
+        </w:rPr>
         <w:tab/>
       </w:r>
       <w:r>
@@ -249,6 +416,49 @@
         </w:rPr>
         <w:tab/>
         <w:t>End Date :</w:t>
+      </w:r>
+      <w:r>
+        <w:rPr>
+          <w:sz w:val="28"/>
+          <w:szCs w:val="28"/>
+        </w:rPr>
+        <w:t xml:space="preserve"> </w:t>
+      </w:r>
+      <w:r>
+        <w:rPr>
+          <w:sz w:val="28"/>
+          <w:szCs w:val="28"/>
+        </w:rPr>
+        <w:fldChar w:fldCharType="begin"/>
+      </w:r>
+      <w:r>
+        <w:rPr>
+          <w:sz w:val="28"/>
+          <w:szCs w:val="28"/>
+        </w:rPr>
+        <w:instrText xml:space="preserve"> MERGEFIELD  end  \* MERGEFORMAT </w:instrText>
+      </w:r>
+      <w:r>
+        <w:rPr>
+          <w:sz w:val="28"/>
+          <w:szCs w:val="28"/>
+        </w:rPr>
+        <w:fldChar w:fldCharType="separate"/>
+      </w:r>
+      <w:r>
+        <w:rPr>
+          <w:noProof/>
+          <w:sz w:val="28"/>
+          <w:szCs w:val="28"/>
+        </w:rPr>
+        <w:t>«end»</w:t>
+      </w:r>
+      <w:r>
+        <w:rPr>
+          <w:sz w:val="28"/>
+          <w:szCs w:val="28"/>
+        </w:rPr>
+        <w:fldChar w:fldCharType="end"/>
       </w:r>
     </w:p>
     <w:p>
@@ -279,6 +489,42 @@
           <w:sz w:val="28"/>
           <w:szCs w:val="28"/>
         </w:rPr>
+        <w:fldChar w:fldCharType="begin"/>
+      </w:r>
+      <w:r>
+        <w:rPr>
+          <w:sz w:val="28"/>
+          <w:szCs w:val="28"/>
+        </w:rPr>
+        <w:instrText xml:space="preserve"> MERGEFIELD  sos  \* MERGEFORMAT </w:instrText>
+      </w:r>
+      <w:r>
+        <w:rPr>
+          <w:sz w:val="28"/>
+          <w:szCs w:val="28"/>
+        </w:rPr>
+        <w:fldChar w:fldCharType="separate"/>
+      </w:r>
+      <w:r>
+        <w:rPr>
+          <w:noProof/>
+          <w:sz w:val="28"/>
+          <w:szCs w:val="28"/>
+        </w:rPr>
+        <w:t>«sos»</w:t>
+      </w:r>
+      <w:r>
+        <w:rPr>
+          <w:sz w:val="28"/>
+          <w:szCs w:val="28"/>
+        </w:rPr>
+        <w:fldChar w:fldCharType="end"/>
+      </w:r>
+      <w:r>
+        <w:rPr>
+          <w:sz w:val="28"/>
+          <w:szCs w:val="28"/>
+        </w:rPr>
         <w:tab/>
       </w:r>
       <w:r>
@@ -316,6 +562,49 @@
         </w:rPr>
         <w:tab/>
         <w:t>Date :</w:t>
+      </w:r>
+      <w:r>
+        <w:rPr>
+          <w:sz w:val="28"/>
+          <w:szCs w:val="28"/>
+        </w:rPr>
+        <w:t xml:space="preserve"> </w:t>
+      </w:r>
+      <w:r>
+        <w:rPr>
+          <w:sz w:val="28"/>
+          <w:szCs w:val="28"/>
+        </w:rPr>
+        <w:fldChar w:fldCharType="begin"/>
+      </w:r>
+      <w:r>
+        <w:rPr>
+          <w:sz w:val="28"/>
+          <w:szCs w:val="28"/>
+        </w:rPr>
+        <w:instrText xml:space="preserve"> MERGEFIELD  today  \* MERGEFORMAT </w:instrText>
+      </w:r>
+      <w:r>
+        <w:rPr>
+          <w:sz w:val="28"/>
+          <w:szCs w:val="28"/>
+        </w:rPr>
+        <w:fldChar w:fldCharType="separate"/>
+      </w:r>
+      <w:r>
+        <w:rPr>
+          <w:noProof/>
+          <w:sz w:val="28"/>
+          <w:szCs w:val="28"/>
+        </w:rPr>
+        <w:t>«today»</w:t>
+      </w:r>
+      <w:r>
+        <w:rPr>
+          <w:sz w:val="28"/>
+          <w:szCs w:val="28"/>
+        </w:rPr>
+        <w:fldChar w:fldCharType="end"/>
       </w:r>
     </w:p>
     <w:p/>
@@ -691,116 +980,15 @@
     <w:p/>
     <w:p/>
     <w:p>
-      <w:r>
-        <w:lastRenderedPageBreak/>
-        <w:t>* Invoices will be raised fortnightly on actual attendance and NDIS cancellation policy applies.</w:t>
-      </w:r>
-    </w:p>
-    <w:p>
-      <w:r>
-        <w:t>** Prices based on NDIS Published Rates 2019-2020. Should these rates be amended by NDIS, Therapy Care prices will be amended to reflect these changes.</w:t>
-      </w:r>
-    </w:p>
-    <w:p>
-      <w:r>
-        <w:t>*** Note: since 25/03/20, add 10% to estimated costs, in keeping with COVID-19 amendments; in effect until 30/09/20, or until otherwise advised.</w:t>
-      </w:r>
-    </w:p>
-    <w:p>
-      <w:r>
-        <w:t>**** KM’s travelled will be charged if applicable as per Therapy Care travel policy.</w:t>
-      </w:r>
-    </w:p>
-    <w:p/>
-    <w:p>
-      <w:r>
-        <w:t xml:space="preserve">Participant Name :   </w:t>
-      </w:r>
-      <w:fldSimple w:instr=" MERGEFIELD  ParticipantName  \* MERGEFORMAT ">
+      <w:fldSimple w:instr=" MERGEFIELD  policy  \* MERGEFORMAT ">
         <w:r>
           <w:rPr>
             <w:noProof/>
           </w:rPr>
-          <w:t>«ParticipantName»</w:t>
+          <w:t>«policy»</w:t>
         </w:r>
       </w:fldSimple>
     </w:p>
-    <w:p>
-      <w:r>
-        <w:t xml:space="preserve">NDIS number :    </w:t>
-      </w:r>
-      <w:r>
-        <w:tab/>
-      </w:r>
-      <w:r>
-        <w:tab/>
-      </w:r>
-      <w:r>
-        <w:tab/>
-      </w:r>
-      <w:r>
-        <w:tab/>
-      </w:r>
-      <w:r>
-        <w:tab/>
-      </w:r>
-      <w:r>
-        <w:tab/>
-      </w:r>
-      <w:r>
-        <w:tab/>
-        <w:t>Plan Duration : xx Months</w:t>
-      </w:r>
-    </w:p>
-    <w:p>
-      <w:pPr>
-        <w:ind w:left="5760" w:firstLine="720"/>
-      </w:pPr>
-      <w:r>
-        <w:t>Start date :  dd/mm/</w:t>
-      </w:r>
-      <w:proofErr w:type="spellStart"/>
-      <w:r>
-        <w:t>yyyy</w:t>
-      </w:r>
-      <w:proofErr w:type="spellEnd"/>
-      <w:r>
-        <w:t xml:space="preserve">   End date : dd/mm/</w:t>
-      </w:r>
-      <w:proofErr w:type="spellStart"/>
-      <w:r>
-        <w:t>yyy</w:t>
-      </w:r>
-      <w:proofErr w:type="spellEnd"/>
-    </w:p>
-    <w:p>
-      <w:r>
-        <w:t>SOS Prepared by :</w:t>
-      </w:r>
-      <w:r>
-        <w:tab/>
-      </w:r>
-      <w:r>
-        <w:tab/>
-      </w:r>
-      <w:r>
-        <w:tab/>
-      </w:r>
-      <w:r>
-        <w:tab/>
-      </w:r>
-      <w:r>
-        <w:tab/>
-      </w:r>
-      <w:r>
-        <w:tab/>
-      </w:r>
-      <w:r>
-        <w:tab/>
-        <w:t>Date :</w:t>
-      </w:r>
-    </w:p>
-    <w:p/>
     <w:sectPr>
       <w:pgSz w:w="16838" w:h="11906"/>
       <w:pgMar w:top="284" w:right="1440" w:bottom="1440" w:left="1440" w:header="0" w:footer="0" w:gutter="0"/>

</xml_diff>

<commit_message>
total cost for the word doc
</commit_message>
<xml_diff>
--- a/WordTemplate.docx
+++ b/WordTemplate.docx
@@ -88,17 +88,8 @@
           <w:sz w:val="28"/>
           <w:szCs w:val="28"/>
         </w:rPr>
-        <w:t xml:space="preserve">Participant </w:t>
-      </w:r>
-      <w:proofErr w:type="gramStart"/>
-      <w:r>
-        <w:rPr>
-          <w:sz w:val="28"/>
-          <w:szCs w:val="28"/>
-        </w:rPr>
-        <w:t>Name :</w:t>
-      </w:r>
-      <w:proofErr w:type="gramEnd"/>
+        <w:t>Participant Name :</w:t>
+      </w:r>
       <w:r>
         <w:rPr>
           <w:sz w:val="28"/>
@@ -780,27 +771,14 @@
           </w:tcPr>
           <w:p/>
           <w:p>
-            <w:r>
-              <w:fldChar w:fldCharType="begin"/>
-            </w:r>
-            <w:r>
-              <w:instrText xml:space="preserve"> MERGEFIELD  SupportCategory  \* MERGEFORMAT </w:instrText>
-            </w:r>
-            <w:r>
-              <w:fldChar w:fldCharType="separate"/>
-            </w:r>
-            <w:r>
-              <w:rPr>
-                <w:noProof/>
-              </w:rPr>
-              <w:t>«SupportCategory»</w:t>
-            </w:r>
-            <w:r>
-              <w:rPr>
-                <w:noProof/>
-              </w:rPr>
-              <w:fldChar w:fldCharType="end"/>
-            </w:r>
+            <w:fldSimple w:instr=" MERGEFIELD  SupportCategory  \* MERGEFORMAT ">
+              <w:r>
+                <w:rPr>
+                  <w:noProof/>
+                </w:rPr>
+                <w:t>«SupportCategory»</w:t>
+              </w:r>
+            </w:fldSimple>
           </w:p>
         </w:tc>
         <w:tc>
@@ -813,50 +791,24 @@
           </w:tcPr>
           <w:p/>
           <w:p>
-            <w:r>
-              <w:fldChar w:fldCharType="begin"/>
-            </w:r>
-            <w:r>
-              <w:instrText xml:space="preserve"> MERGEFIELD  ItemName  \* MERGEFORMAT </w:instrText>
-            </w:r>
-            <w:r>
-              <w:fldChar w:fldCharType="separate"/>
-            </w:r>
-            <w:r>
-              <w:rPr>
-                <w:noProof/>
-              </w:rPr>
-              <w:t>«ItemName»</w:t>
-            </w:r>
-            <w:r>
-              <w:rPr>
-                <w:noProof/>
-              </w:rPr>
-              <w:fldChar w:fldCharType="end"/>
-            </w:r>
+            <w:fldSimple w:instr=" MERGEFIELD  ItemName  \* MERGEFORMAT ">
+              <w:r>
+                <w:rPr>
+                  <w:noProof/>
+                </w:rPr>
+                <w:t>«ItemName»</w:t>
+              </w:r>
+            </w:fldSimple>
           </w:p>
           <w:p>
-            <w:r>
-              <w:fldChar w:fldCharType="begin"/>
-            </w:r>
-            <w:r>
-              <w:instrText xml:space="preserve"> MERGEFIELD  ItemId  \* MERGEFORMAT </w:instrText>
-            </w:r>
-            <w:r>
-              <w:fldChar w:fldCharType="separate"/>
-            </w:r>
-            <w:r>
-              <w:rPr>
-                <w:noProof/>
-              </w:rPr>
-              <w:t>«ItemId»</w:t>
-            </w:r>
-            <w:r>
-              <w:rPr>
-                <w:noProof/>
-              </w:rPr>
-              <w:fldChar w:fldCharType="end"/>
-            </w:r>
+            <w:fldSimple w:instr=" MERGEFIELD  ItemId  \* MERGEFORMAT ">
+              <w:r>
+                <w:rPr>
+                  <w:noProof/>
+                </w:rPr>
+                <w:t>«ItemId»</w:t>
+              </w:r>
+            </w:fldSimple>
           </w:p>
         </w:tc>
         <w:tc>
@@ -872,24 +824,50 @@
           </w:tcPr>
           <w:p/>
           <w:p>
-            <w:fldSimple w:instr=" MERGEFIELD  H  \* MERGEFORMAT ">
-              <w:r>
-                <w:rPr>
-                  <w:noProof/>
-                </w:rPr>
-                <w:t>«H»</w:t>
-              </w:r>
-            </w:fldSimple>
+            <w:r>
+              <w:fldChar w:fldCharType="begin"/>
+            </w:r>
+            <w:r>
+              <w:instrText xml:space="preserve"> MERGEFIELD  H  \* MERGEFORMAT </w:instrText>
+            </w:r>
+            <w:r>
+              <w:fldChar w:fldCharType="separate"/>
+            </w:r>
+            <w:r>
+              <w:rPr>
+                <w:noProof/>
+              </w:rPr>
+              <w:t>«H»</w:t>
+            </w:r>
+            <w:r>
+              <w:rPr>
+                <w:noProof/>
+              </w:rPr>
+              <w:fldChar w:fldCharType="end"/>
+            </w:r>
           </w:p>
           <w:p>
-            <w:fldSimple w:instr=" MERGEFIELD  M  \* MERGEFORMAT ">
-              <w:r>
-                <w:rPr>
-                  <w:noProof/>
-                </w:rPr>
-                <w:t>«M»</w:t>
-              </w:r>
-            </w:fldSimple>
+            <w:r>
+              <w:fldChar w:fldCharType="begin"/>
+            </w:r>
+            <w:r>
+              <w:instrText xml:space="preserve"> MERGEFIELD  M  \* MERGEFORMAT </w:instrText>
+            </w:r>
+            <w:r>
+              <w:fldChar w:fldCharType="separate"/>
+            </w:r>
+            <w:r>
+              <w:rPr>
+                <w:noProof/>
+              </w:rPr>
+              <w:t>«M»</w:t>
+            </w:r>
+            <w:r>
+              <w:rPr>
+                <w:noProof/>
+              </w:rPr>
+              <w:fldChar w:fldCharType="end"/>
+            </w:r>
           </w:p>
           <w:p/>
         </w:tc>
@@ -906,14 +884,30 @@
             <w:r>
               <w:t xml:space="preserve">    </w:t>
             </w:r>
-            <w:fldSimple w:instr=" MERGEFIELD  Description  \* MERGEFORMAT ">
-              <w:r>
-                <w:rPr>
-                  <w:noProof/>
-                </w:rPr>
-                <w:t>«Description»</w:t>
-              </w:r>
-            </w:fldSimple>
+            <w:r>
+              <w:fldChar w:fldCharType="begin"/>
+            </w:r>
+            <w:r>
+              <w:instrText xml:space="preserve"> MER</w:instrText>
+            </w:r>
+            <w:r>
+              <w:instrText xml:space="preserve">GEFIELD  Description  \* MERGEFORMAT </w:instrText>
+            </w:r>
+            <w:r>
+              <w:fldChar w:fldCharType="separate"/>
+            </w:r>
+            <w:r>
+              <w:rPr>
+                <w:noProof/>
+              </w:rPr>
+              <w:t>«Description»</w:t>
+            </w:r>
+            <w:r>
+              <w:rPr>
+                <w:noProof/>
+              </w:rPr>
+              <w:fldChar w:fldCharType="end"/>
+            </w:r>
             <w:r>
               <w:t xml:space="preserve"> </w:t>
             </w:r>
@@ -932,14 +926,27 @@
             <w:r>
               <w:t xml:space="preserve"> </w:t>
             </w:r>
-            <w:fldSimple w:instr=" MERGEFIELD  Cost  \* MERGEFORMAT ">
-              <w:r>
-                <w:rPr>
-                  <w:noProof/>
-                </w:rPr>
-                <w:t>«Cost»</w:t>
-              </w:r>
-            </w:fldSimple>
+            <w:r>
+              <w:fldChar w:fldCharType="begin"/>
+            </w:r>
+            <w:r>
+              <w:instrText xml:space="preserve"> MERGEFIELD  Cost  \* MERGEFORMAT </w:instrText>
+            </w:r>
+            <w:r>
+              <w:fldChar w:fldCharType="separate"/>
+            </w:r>
+            <w:r>
+              <w:rPr>
+                <w:noProof/>
+              </w:rPr>
+              <w:t>«Cost»</w:t>
+            </w:r>
+            <w:r>
+              <w:rPr>
+                <w:noProof/>
+              </w:rPr>
+              <w:fldChar w:fldCharType="end"/>
+            </w:r>
           </w:p>
         </w:tc>
         <w:tc>
@@ -952,30 +959,68 @@
           </w:tcPr>
           <w:p/>
           <w:p>
-            <w:fldSimple w:instr=" MERGEFIELD  Goals  \* MERGEFORMAT ">
-              <w:r>
-                <w:rPr>
-                  <w:noProof/>
-                </w:rPr>
-                <w:t>«Goals»</w:t>
-              </w:r>
-            </w:fldSimple>
+            <w:r>
+              <w:fldChar w:fldCharType="begin"/>
+            </w:r>
+            <w:r>
+              <w:instrText xml:space="preserve"> MERGEFIELD  Goals  \* MERGEFORMAT </w:instrText>
+            </w:r>
+            <w:r>
+              <w:fldChar w:fldCharType="separate"/>
+            </w:r>
+            <w:r>
+              <w:rPr>
+                <w:noProof/>
+              </w:rPr>
+              <w:t>«Goals»</w:t>
+            </w:r>
+            <w:r>
+              <w:rPr>
+                <w:noProof/>
+              </w:rPr>
+              <w:fldChar w:fldCharType="end"/>
+            </w:r>
           </w:p>
         </w:tc>
       </w:tr>
     </w:tbl>
     <w:p/>
-    <w:p/>
-    <w:p/>
     <w:p>
-      <w:fldSimple w:instr=" MERGEFIELD  policy  \* MERGEFORMAT ">
+      <w:r>
+        <w:t xml:space="preserve">Total cost: </w:t>
+      </w:r>
+      <w:fldSimple w:instr=" MERGEFIELD  totalcost  \* MERGEFORMAT ">
         <w:r>
           <w:rPr>
             <w:noProof/>
           </w:rPr>
-          <w:t>«policy»</w:t>
+          <w:t>«totalcost»</w:t>
         </w:r>
       </w:fldSimple>
+    </w:p>
+    <w:p/>
+    <w:p>
+      <w:r>
+        <w:fldChar w:fldCharType="begin"/>
+      </w:r>
+      <w:r>
+        <w:instrText xml:space="preserve"> MERGEFIELD  policy  \* MERGEFORMAT </w:instrText>
+      </w:r>
+      <w:r>
+        <w:fldChar w:fldCharType="separate"/>
+      </w:r>
+      <w:r>
+        <w:rPr>
+          <w:noProof/>
+        </w:rPr>
+        <w:t>«policy»</w:t>
+      </w:r>
+      <w:r>
+        <w:rPr>
+          <w:noProof/>
+        </w:rPr>
+        <w:fldChar w:fldCharType="end"/>
+      </w:r>
     </w:p>
     <w:sectPr>
       <w:pgSz w:w="16838" w:h="11906"/>

</xml_diff>

<commit_message>
word template format changes
</commit_message>
<xml_diff>
--- a/WordTemplate.docx
+++ b/WordTemplate.docx
@@ -751,6 +751,7 @@
           <w:p>
             <w:pPr>
               <w:rPr>
+                <w:rFonts w:ascii="Times New Roman" w:hAnsi="Times New Roman" w:cs="Times New Roman"/>
                 <w:b/>
                 <w:bCs/>
                 <w:sz w:val="24"/>
@@ -759,6 +760,7 @@
             </w:pPr>
             <w:r>
               <w:rPr>
+                <w:rFonts w:ascii="Times New Roman" w:hAnsi="Times New Roman" w:cs="Times New Roman"/>
                 <w:b/>
                 <w:bCs/>
                 <w:sz w:val="24"/>
@@ -779,6 +781,7 @@
           <w:p>
             <w:pPr>
               <w:rPr>
+                <w:rFonts w:ascii="Times New Roman" w:hAnsi="Times New Roman" w:cs="Times New Roman"/>
                 <w:b/>
                 <w:bCs/>
                 <w:sz w:val="24"/>
@@ -787,6 +790,7 @@
             </w:pPr>
             <w:r>
               <w:rPr>
+                <w:rFonts w:ascii="Times New Roman" w:hAnsi="Times New Roman" w:cs="Times New Roman"/>
                 <w:b/>
                 <w:bCs/>
                 <w:sz w:val="24"/>
@@ -810,12 +814,14 @@
           <w:p>
             <w:pPr>
               <w:rPr>
+                <w:rFonts w:ascii="Times New Roman" w:hAnsi="Times New Roman" w:cs="Times New Roman"/>
                 <w:b/>
                 <w:bCs/>
               </w:rPr>
             </w:pPr>
             <w:r>
               <w:rPr>
+                <w:rFonts w:ascii="Times New Roman" w:hAnsi="Times New Roman" w:cs="Times New Roman"/>
                 <w:b/>
                 <w:bCs/>
                 <w:sz w:val="24"/>
@@ -836,12 +842,14 @@
           <w:p>
             <w:pPr>
               <w:rPr>
+                <w:rFonts w:ascii="Times New Roman" w:hAnsi="Times New Roman" w:cs="Times New Roman"/>
                 <w:b/>
                 <w:bCs/>
               </w:rPr>
             </w:pPr>
             <w:r>
               <w:rPr>
+                <w:rFonts w:ascii="Times New Roman" w:hAnsi="Times New Roman" w:cs="Times New Roman"/>
                 <w:b/>
                 <w:bCs/>
                 <w:sz w:val="24"/>
@@ -862,6 +870,7 @@
           <w:p>
             <w:pPr>
               <w:rPr>
+                <w:rFonts w:ascii="Times New Roman" w:hAnsi="Times New Roman" w:cs="Times New Roman"/>
                 <w:b/>
                 <w:bCs/>
                 <w:sz w:val="24"/>
@@ -870,6 +879,7 @@
             </w:pPr>
             <w:r>
               <w:rPr>
+                <w:rFonts w:ascii="Times New Roman" w:hAnsi="Times New Roman" w:cs="Times New Roman"/>
                 <w:b/>
                 <w:bCs/>
                 <w:sz w:val="24"/>
@@ -890,6 +900,7 @@
           <w:p>
             <w:pPr>
               <w:rPr>
+                <w:rFonts w:ascii="Times New Roman" w:hAnsi="Times New Roman" w:cs="Times New Roman"/>
                 <w:b/>
                 <w:bCs/>
                 <w:sz w:val="24"/>
@@ -898,6 +909,7 @@
             </w:pPr>
             <w:r>
               <w:rPr>
+                <w:rFonts w:ascii="Times New Roman" w:hAnsi="Times New Roman" w:cs="Times New Roman"/>
                 <w:b/>
                 <w:bCs/>
                 <w:sz w:val="24"/>
@@ -920,16 +932,51 @@
               <w:left w:w="108" w:type="dxa"/>
             </w:tcMar>
           </w:tcPr>
-          <w:p/>
           <w:p>
-            <w:fldSimple w:instr=" MERGEFIELD  SupportCategory  \* MERGEFORMAT ">
-              <w:r>
-                <w:rPr>
-                  <w:noProof/>
-                </w:rPr>
-                <w:t>«SupportCategory»</w:t>
-              </w:r>
-            </w:fldSimple>
+            <w:pPr>
+              <w:rPr>
+                <w:rFonts w:ascii="Century Gothic" w:hAnsi="Century Gothic"/>
+              </w:rPr>
+            </w:pPr>
+          </w:p>
+          <w:p>
+            <w:pPr>
+              <w:rPr>
+                <w:rFonts w:ascii="Century Gothic" w:hAnsi="Century Gothic"/>
+              </w:rPr>
+            </w:pPr>
+            <w:r>
+              <w:rPr>
+                <w:rFonts w:ascii="Century Gothic" w:hAnsi="Century Gothic"/>
+              </w:rPr>
+              <w:fldChar w:fldCharType="begin"/>
+            </w:r>
+            <w:r>
+              <w:rPr>
+                <w:rFonts w:ascii="Century Gothic" w:hAnsi="Century Gothic"/>
+              </w:rPr>
+              <w:instrText xml:space="preserve"> MERGEFIELD  SupportCategory  \* MERGEFORMAT </w:instrText>
+            </w:r>
+            <w:r>
+              <w:rPr>
+                <w:rFonts w:ascii="Century Gothic" w:hAnsi="Century Gothic"/>
+              </w:rPr>
+              <w:fldChar w:fldCharType="separate"/>
+            </w:r>
+            <w:r>
+              <w:rPr>
+                <w:rFonts w:ascii="Century Gothic" w:hAnsi="Century Gothic"/>
+                <w:noProof/>
+              </w:rPr>
+              <w:t>«SupportCategory»</w:t>
+            </w:r>
+            <w:r>
+              <w:rPr>
+                <w:rFonts w:ascii="Century Gothic" w:hAnsi="Century Gothic"/>
+                <w:noProof/>
+              </w:rPr>
+              <w:fldChar w:fldCharType="end"/>
+            </w:r>
           </w:p>
         </w:tc>
         <w:tc>
@@ -940,26 +987,90 @@
               <w:left w:w="108" w:type="dxa"/>
             </w:tcMar>
           </w:tcPr>
-          <w:p/>
           <w:p>
-            <w:fldSimple w:instr=" MERGEFIELD  ItemName  \* MERGEFORMAT ">
-              <w:r>
-                <w:rPr>
-                  <w:noProof/>
-                </w:rPr>
-                <w:t>«ItemName»</w:t>
-              </w:r>
-            </w:fldSimple>
+            <w:pPr>
+              <w:rPr>
+                <w:rFonts w:ascii="Century Gothic" w:hAnsi="Century Gothic"/>
+              </w:rPr>
+            </w:pPr>
           </w:p>
           <w:p>
-            <w:fldSimple w:instr=" MERGEFIELD  ItemId  \* MERGEFORMAT ">
-              <w:r>
-                <w:rPr>
-                  <w:noProof/>
-                </w:rPr>
-                <w:t>«ItemId»</w:t>
-              </w:r>
-            </w:fldSimple>
+            <w:pPr>
+              <w:rPr>
+                <w:rFonts w:ascii="Century Gothic" w:hAnsi="Century Gothic"/>
+              </w:rPr>
+            </w:pPr>
+            <w:r>
+              <w:rPr>
+                <w:rFonts w:ascii="Century Gothic" w:hAnsi="Century Gothic"/>
+              </w:rPr>
+              <w:fldChar w:fldCharType="begin"/>
+            </w:r>
+            <w:r>
+              <w:rPr>
+                <w:rFonts w:ascii="Century Gothic" w:hAnsi="Century Gothic"/>
+              </w:rPr>
+              <w:instrText xml:space="preserve"> MERGEFIELD  ItemName  \* MERGEFORMAT </w:instrText>
+            </w:r>
+            <w:r>
+              <w:rPr>
+                <w:rFonts w:ascii="Century Gothic" w:hAnsi="Century Gothic"/>
+              </w:rPr>
+              <w:fldChar w:fldCharType="separate"/>
+            </w:r>
+            <w:r>
+              <w:rPr>
+                <w:rFonts w:ascii="Century Gothic" w:hAnsi="Century Gothic"/>
+                <w:noProof/>
+              </w:rPr>
+              <w:t>«ItemName»</w:t>
+            </w:r>
+            <w:r>
+              <w:rPr>
+                <w:rFonts w:ascii="Century Gothic" w:hAnsi="Century Gothic"/>
+                <w:noProof/>
+              </w:rPr>
+              <w:fldChar w:fldCharType="end"/>
+            </w:r>
+          </w:p>
+          <w:p>
+            <w:pPr>
+              <w:rPr>
+                <w:rFonts w:ascii="Century Gothic" w:hAnsi="Century Gothic"/>
+              </w:rPr>
+            </w:pPr>
+            <w:r>
+              <w:rPr>
+                <w:rFonts w:ascii="Century Gothic" w:hAnsi="Century Gothic"/>
+              </w:rPr>
+              <w:fldChar w:fldCharType="begin"/>
+            </w:r>
+            <w:r>
+              <w:rPr>
+                <w:rFonts w:ascii="Century Gothic" w:hAnsi="Century Gothic"/>
+              </w:rPr>
+              <w:instrText xml:space="preserve"> MERGEFIELD  ItemId  \* MERGEFORMAT </w:instrText>
+            </w:r>
+            <w:r>
+              <w:rPr>
+                <w:rFonts w:ascii="Century Gothic" w:hAnsi="Century Gothic"/>
+              </w:rPr>
+              <w:fldChar w:fldCharType="separate"/>
+            </w:r>
+            <w:r>
+              <w:rPr>
+                <w:rFonts w:ascii="Century Gothic" w:hAnsi="Century Gothic"/>
+                <w:noProof/>
+              </w:rPr>
+              <w:t>«ItemId»</w:t>
+            </w:r>
+            <w:r>
+              <w:rPr>
+                <w:rFonts w:ascii="Century Gothic" w:hAnsi="Century Gothic"/>
+                <w:noProof/>
+              </w:rPr>
+              <w:fldChar w:fldCharType="end"/>
+            </w:r>
           </w:p>
         </w:tc>
         <w:tc>
@@ -973,54 +1084,98 @@
               <w:left w:w="108" w:type="dxa"/>
             </w:tcMar>
           </w:tcPr>
-          <w:p/>
           <w:p>
-            <w:r>
-              <w:fldChar w:fldCharType="begin"/>
-            </w:r>
-            <w:r>
-              <w:instrText xml:space="preserve"> MERGEFIELD  H  \* MERGEFORMAT </w:instrText>
-            </w:r>
-            <w:r>
-              <w:fldChar w:fldCharType="separate"/>
-            </w:r>
-            <w:r>
-              <w:rPr>
-                <w:noProof/>
-              </w:rPr>
-              <w:t>«H»</w:t>
-            </w:r>
-            <w:r>
-              <w:rPr>
-                <w:noProof/>
-              </w:rPr>
-              <w:fldChar w:fldCharType="end"/>
-            </w:r>
+            <w:pPr>
+              <w:rPr>
+                <w:rFonts w:ascii="Century Gothic" w:hAnsi="Century Gothic"/>
+              </w:rPr>
+            </w:pPr>
           </w:p>
           <w:p>
-            <w:r>
+            <w:pPr>
+              <w:rPr>
+                <w:rFonts w:ascii="Century Gothic" w:hAnsi="Century Gothic"/>
+              </w:rPr>
+            </w:pPr>
+            <w:r>
+              <w:rPr>
+                <w:rFonts w:ascii="Century Gothic" w:hAnsi="Century Gothic"/>
+              </w:rPr>
               <w:fldChar w:fldCharType="begin"/>
             </w:r>
             <w:r>
+              <w:rPr>
+                <w:rFonts w:ascii="Century Gothic" w:hAnsi="Century Gothic"/>
+              </w:rPr>
+              <w:instrText xml:space="preserve"> MERGEFIELD  H  \* MERGEFORMAT </w:instrText>
+            </w:r>
+            <w:r>
+              <w:rPr>
+                <w:rFonts w:ascii="Century Gothic" w:hAnsi="Century Gothic"/>
+              </w:rPr>
+              <w:fldChar w:fldCharType="separate"/>
+            </w:r>
+            <w:r>
+              <w:rPr>
+                <w:rFonts w:ascii="Century Gothic" w:hAnsi="Century Gothic"/>
+                <w:noProof/>
+              </w:rPr>
+              <w:t>«H»</w:t>
+            </w:r>
+            <w:r>
+              <w:rPr>
+                <w:rFonts w:ascii="Century Gothic" w:hAnsi="Century Gothic"/>
+                <w:noProof/>
+              </w:rPr>
+              <w:fldChar w:fldCharType="end"/>
+            </w:r>
+          </w:p>
+          <w:p>
+            <w:pPr>
+              <w:rPr>
+                <w:rFonts w:ascii="Century Gothic" w:hAnsi="Century Gothic"/>
+              </w:rPr>
+            </w:pPr>
+            <w:r>
+              <w:rPr>
+                <w:rFonts w:ascii="Century Gothic" w:hAnsi="Century Gothic"/>
+              </w:rPr>
+              <w:fldChar w:fldCharType="begin"/>
+            </w:r>
+            <w:r>
+              <w:rPr>
+                <w:rFonts w:ascii="Century Gothic" w:hAnsi="Century Gothic"/>
+              </w:rPr>
               <w:instrText xml:space="preserve"> MERGEFIELD  M  \* MERGEFORMAT </w:instrText>
             </w:r>
             <w:r>
+              <w:rPr>
+                <w:rFonts w:ascii="Century Gothic" w:hAnsi="Century Gothic"/>
+              </w:rPr>
               <w:fldChar w:fldCharType="separate"/>
             </w:r>
             <w:r>
               <w:rPr>
+                <w:rFonts w:ascii="Century Gothic" w:hAnsi="Century Gothic"/>
                 <w:noProof/>
               </w:rPr>
               <w:t>«M»</w:t>
             </w:r>
             <w:r>
               <w:rPr>
+                <w:rFonts w:ascii="Century Gothic" w:hAnsi="Century Gothic"/>
                 <w:noProof/>
               </w:rPr>
               <w:fldChar w:fldCharType="end"/>
             </w:r>
           </w:p>
-          <w:p/>
+          <w:p>
+            <w:pPr>
+              <w:rPr>
+                <w:rFonts w:ascii="Century Gothic" w:hAnsi="Century Gothic"/>
+              </w:rPr>
+            </w:pPr>
+          </w:p>
         </w:tc>
         <w:tc>
           <w:tcPr>
@@ -1030,33 +1185,61 @@
               <w:left w:w="108" w:type="dxa"/>
             </w:tcMar>
           </w:tcPr>
-          <w:p/>
           <w:p>
-            <w:r>
+            <w:pPr>
+              <w:rPr>
+                <w:rFonts w:ascii="Century Gothic" w:hAnsi="Century Gothic"/>
+              </w:rPr>
+            </w:pPr>
+          </w:p>
+          <w:p>
+            <w:pPr>
+              <w:rPr>
+                <w:rFonts w:ascii="Century Gothic" w:hAnsi="Century Gothic"/>
+              </w:rPr>
+            </w:pPr>
+            <w:r>
+              <w:rPr>
+                <w:rFonts w:ascii="Century Gothic" w:hAnsi="Century Gothic"/>
+              </w:rPr>
               <w:t xml:space="preserve">    </w:t>
             </w:r>
             <w:r>
+              <w:rPr>
+                <w:rFonts w:ascii="Century Gothic" w:hAnsi="Century Gothic"/>
+              </w:rPr>
               <w:fldChar w:fldCharType="begin"/>
             </w:r>
             <w:r>
+              <w:rPr>
+                <w:rFonts w:ascii="Century Gothic" w:hAnsi="Century Gothic"/>
+              </w:rPr>
               <w:instrText xml:space="preserve"> MERGEFIELD  Description  \* MERGEFORMAT </w:instrText>
             </w:r>
             <w:r>
+              <w:rPr>
+                <w:rFonts w:ascii="Century Gothic" w:hAnsi="Century Gothic"/>
+              </w:rPr>
               <w:fldChar w:fldCharType="separate"/>
             </w:r>
             <w:r>
               <w:rPr>
+                <w:rFonts w:ascii="Century Gothic" w:hAnsi="Century Gothic"/>
                 <w:noProof/>
               </w:rPr>
               <w:t>«Description»</w:t>
             </w:r>
             <w:r>
               <w:rPr>
+                <w:rFonts w:ascii="Century Gothic" w:hAnsi="Century Gothic"/>
                 <w:noProof/>
               </w:rPr>
               <w:fldChar w:fldCharType="end"/>
             </w:r>
             <w:r>
+              <w:rPr>
+                <w:rFonts w:ascii="Century Gothic" w:hAnsi="Century Gothic"/>
+              </w:rPr>
               <w:t xml:space="preserve"> </w:t>
             </w:r>
           </w:p>
@@ -1069,28 +1252,53 @@
               <w:left w:w="108" w:type="dxa"/>
             </w:tcMar>
           </w:tcPr>
-          <w:p/>
           <w:p>
-            <w:r>
+            <w:pPr>
+              <w:rPr>
+                <w:rFonts w:ascii="Century Gothic" w:hAnsi="Century Gothic"/>
+              </w:rPr>
+            </w:pPr>
+          </w:p>
+          <w:p>
+            <w:pPr>
+              <w:rPr>
+                <w:rFonts w:ascii="Century Gothic" w:hAnsi="Century Gothic"/>
+              </w:rPr>
+            </w:pPr>
+            <w:r>
+              <w:rPr>
+                <w:rFonts w:ascii="Century Gothic" w:hAnsi="Century Gothic"/>
+              </w:rPr>
               <w:t xml:space="preserve"> </w:t>
             </w:r>
             <w:r>
+              <w:rPr>
+                <w:rFonts w:ascii="Century Gothic" w:hAnsi="Century Gothic"/>
+              </w:rPr>
               <w:fldChar w:fldCharType="begin"/>
             </w:r>
             <w:r>
+              <w:rPr>
+                <w:rFonts w:ascii="Century Gothic" w:hAnsi="Century Gothic"/>
+              </w:rPr>
               <w:instrText xml:space="preserve"> MERGEFIELD  Cost  \* MERGEFORMAT </w:instrText>
             </w:r>
             <w:r>
+              <w:rPr>
+                <w:rFonts w:ascii="Century Gothic" w:hAnsi="Century Gothic"/>
+              </w:rPr>
               <w:fldChar w:fldCharType="separate"/>
             </w:r>
             <w:r>
               <w:rPr>
+                <w:rFonts w:ascii="Century Gothic" w:hAnsi="Century Gothic"/>
                 <w:noProof/>
               </w:rPr>
               <w:t>«Cost»</w:t>
             </w:r>
             <w:r>
               <w:rPr>
+                <w:rFonts w:ascii="Century Gothic" w:hAnsi="Century Gothic"/>
                 <w:noProof/>
               </w:rPr>
               <w:fldChar w:fldCharType="end"/>
@@ -1105,25 +1313,47 @@
               <w:left w:w="108" w:type="dxa"/>
             </w:tcMar>
           </w:tcPr>
-          <w:p/>
           <w:p>
-            <w:r>
+            <w:pPr>
+              <w:rPr>
+                <w:rFonts w:ascii="Century Gothic" w:hAnsi="Century Gothic"/>
+              </w:rPr>
+            </w:pPr>
+          </w:p>
+          <w:p>
+            <w:pPr>
+              <w:rPr>
+                <w:rFonts w:ascii="Century Gothic" w:hAnsi="Century Gothic"/>
+              </w:rPr>
+            </w:pPr>
+            <w:r>
+              <w:rPr>
+                <w:rFonts w:ascii="Century Gothic" w:hAnsi="Century Gothic"/>
+              </w:rPr>
               <w:fldChar w:fldCharType="begin"/>
             </w:r>
             <w:r>
+              <w:rPr>
+                <w:rFonts w:ascii="Century Gothic" w:hAnsi="Century Gothic"/>
+              </w:rPr>
               <w:instrText xml:space="preserve"> MERGEFIELD  Goals  \* MERGEFORMAT </w:instrText>
             </w:r>
             <w:r>
+              <w:rPr>
+                <w:rFonts w:ascii="Century Gothic" w:hAnsi="Century Gothic"/>
+              </w:rPr>
               <w:fldChar w:fldCharType="separate"/>
             </w:r>
             <w:r>
               <w:rPr>
+                <w:rFonts w:ascii="Century Gothic" w:hAnsi="Century Gothic"/>
                 <w:noProof/>
               </w:rPr>
               <w:t>«Goals»</w:t>
             </w:r>
             <w:r>
               <w:rPr>
+                <w:rFonts w:ascii="Century Gothic" w:hAnsi="Century Gothic"/>
                 <w:noProof/>
               </w:rPr>
               <w:fldChar w:fldCharType="end"/>
@@ -1146,6 +1376,7 @@
           <w:rFonts w:ascii="Times New Roman" w:hAnsi="Times New Roman" w:cs="Times New Roman"/>
           <w:sz w:val="28"/>
           <w:szCs w:val="28"/>
+          <w:highlight w:val="yellow"/>
         </w:rPr>
         <w:t xml:space="preserve">Total cost: </w:t>
       </w:r>
@@ -1154,6 +1385,7 @@
           <w:rFonts w:ascii="Times New Roman" w:hAnsi="Times New Roman" w:cs="Times New Roman"/>
           <w:sz w:val="28"/>
           <w:szCs w:val="28"/>
+          <w:highlight w:val="yellow"/>
         </w:rPr>
         <w:fldChar w:fldCharType="begin"/>
       </w:r>
@@ -1162,6 +1394,7 @@
           <w:rFonts w:ascii="Times New Roman" w:hAnsi="Times New Roman" w:cs="Times New Roman"/>
           <w:sz w:val="28"/>
           <w:szCs w:val="28"/>
+          <w:highlight w:val="yellow"/>
         </w:rPr>
         <w:instrText xml:space="preserve"> MERGEFIELD  totalcost  \* MERGEFORMAT </w:instrText>
       </w:r>
@@ -1170,6 +1403,7 @@
           <w:rFonts w:ascii="Times New Roman" w:hAnsi="Times New Roman" w:cs="Times New Roman"/>
           <w:sz w:val="28"/>
           <w:szCs w:val="28"/>
+          <w:highlight w:val="yellow"/>
         </w:rPr>
         <w:fldChar w:fldCharType="separate"/>
       </w:r>
@@ -1178,6 +1412,7 @@
           <w:rFonts w:ascii="Times New Roman" w:hAnsi="Times New Roman" w:cs="Times New Roman"/>
           <w:sz w:val="28"/>
           <w:szCs w:val="28"/>
+          <w:highlight w:val="yellow"/>
         </w:rPr>
         <w:t>«totalcost»</w:t>
       </w:r>
@@ -1186,6 +1421,7 @@
           <w:rFonts w:ascii="Times New Roman" w:hAnsi="Times New Roman" w:cs="Times New Roman"/>
           <w:sz w:val="28"/>
           <w:szCs w:val="28"/>
+          <w:highlight w:val="yellow"/>
         </w:rPr>
         <w:fldChar w:fldCharType="end"/>
       </w:r>
@@ -1267,6 +1503,14 @@
         <w:lastRenderedPageBreak/>
         <w:t>Participant/Representative Name: ____________________</w:t>
       </w:r>
+      <w:r>
+        <w:rPr>
+          <w:rFonts w:ascii="Times New Roman" w:hAnsi="Times New Roman" w:cs="Times New Roman"/>
+          <w:sz w:val="28"/>
+          <w:szCs w:val="28"/>
+        </w:rPr>
+        <w:t>_____</w:t>
+      </w:r>
     </w:p>
     <w:p>
       <w:pPr>
@@ -1276,23 +1520,37 @@
           <w:szCs w:val="28"/>
         </w:rPr>
       </w:pPr>
-      <w:proofErr w:type="gramStart"/>
-      <w:r>
-        <w:rPr>
-          <w:rFonts w:ascii="Times New Roman" w:hAnsi="Times New Roman" w:cs="Times New Roman"/>
-          <w:sz w:val="28"/>
-          <w:szCs w:val="28"/>
-        </w:rPr>
-        <w:t>Signature:_</w:t>
-      </w:r>
-      <w:proofErr w:type="gramEnd"/>
-      <w:r>
-        <w:rPr>
-          <w:rFonts w:ascii="Times New Roman" w:hAnsi="Times New Roman" w:cs="Times New Roman"/>
-          <w:sz w:val="28"/>
-          <w:szCs w:val="28"/>
-        </w:rPr>
-        <w:t>________________________</w:t>
+      <w:r>
+        <w:rPr>
+          <w:rFonts w:ascii="Times New Roman" w:hAnsi="Times New Roman" w:cs="Times New Roman"/>
+          <w:sz w:val="28"/>
+          <w:szCs w:val="28"/>
+        </w:rPr>
+        <w:t>Signature:</w:t>
+      </w:r>
+      <w:r>
+        <w:rPr>
+          <w:rFonts w:ascii="Times New Roman" w:hAnsi="Times New Roman" w:cs="Times New Roman"/>
+          <w:sz w:val="28"/>
+          <w:szCs w:val="28"/>
+        </w:rPr>
+        <w:t xml:space="preserve"> </w:t>
+      </w:r>
+      <w:r>
+        <w:rPr>
+          <w:rFonts w:ascii="Times New Roman" w:hAnsi="Times New Roman" w:cs="Times New Roman"/>
+          <w:sz w:val="28"/>
+          <w:szCs w:val="28"/>
+        </w:rPr>
+        <w:t>_________________________</w:t>
+      </w:r>
+      <w:r>
+        <w:rPr>
+          <w:rFonts w:ascii="Times New Roman" w:hAnsi="Times New Roman" w:cs="Times New Roman"/>
+          <w:sz w:val="28"/>
+          <w:szCs w:val="28"/>
+        </w:rPr>
+        <w:t>___________________</w:t>
       </w:r>
     </w:p>
     <w:p>
@@ -1316,13 +1574,15 @@
           <w:szCs w:val="28"/>
         </w:rPr>
         <w:tab/>
-        <w:t>______________________</w:t>
-      </w:r>
-      <w:r>
-        <w:rPr>
-          <w:rFonts w:ascii="Times New Roman" w:hAnsi="Times New Roman" w:cs="Times New Roman"/>
-        </w:rPr>
-        <w:tab/>
+        <w:t>_____________________</w:t>
+      </w:r>
+      <w:r>
+        <w:rPr>
+          <w:rFonts w:ascii="Times New Roman" w:hAnsi="Times New Roman" w:cs="Times New Roman"/>
+          <w:sz w:val="28"/>
+          <w:szCs w:val="28"/>
+        </w:rPr>
+        <w:t>___________________________</w:t>
       </w:r>
       <w:r>
         <w:rPr>

</xml_diff>

<commit_message>
format changes in word template
</commit_message>
<xml_diff>
--- a/WordTemplate.docx
+++ b/WordTemplate.docx
@@ -54,18 +54,15 @@
     </w:p>
     <w:p/>
     <w:p/>
-    <w:p/>
-    <w:p/>
-    <w:p/>
     <w:p>
       <w:pPr>
-        <w:jc w:val="center"/>
+        <w:ind w:left="4320" w:firstLine="720"/>
         <w:rPr>
           <w:rFonts w:ascii="Times New Roman" w:eastAsia="Algerian" w:hAnsi="Times New Roman" w:cs="Times New Roman"/>
           <w:b/>
           <w:bCs/>
-          <w:sz w:val="28"/>
-          <w:szCs w:val="28"/>
+          <w:sz w:val="32"/>
+          <w:szCs w:val="32"/>
           <w:u w:val="single"/>
         </w:rPr>
       </w:pPr>
@@ -74,8 +71,8 @@
           <w:rFonts w:ascii="Times New Roman" w:eastAsia="Algerian" w:hAnsi="Times New Roman" w:cs="Times New Roman"/>
           <w:b/>
           <w:bCs/>
-          <w:sz w:val="28"/>
-          <w:szCs w:val="28"/>
+          <w:sz w:val="32"/>
+          <w:szCs w:val="32"/>
           <w:u w:val="single"/>
         </w:rPr>
         <w:t>Schedule of Services</w:t>
@@ -236,103 +233,6 @@
         </w:rPr>
         <w:fldChar w:fldCharType="end"/>
       </w:r>
-      <w:r>
-        <w:rPr>
-          <w:rFonts w:ascii="Times New Roman" w:hAnsi="Times New Roman" w:cs="Times New Roman"/>
-          <w:sz w:val="28"/>
-          <w:szCs w:val="28"/>
-        </w:rPr>
-        <w:tab/>
-      </w:r>
-      <w:r>
-        <w:rPr>
-          <w:rFonts w:ascii="Times New Roman" w:hAnsi="Times New Roman" w:cs="Times New Roman"/>
-          <w:sz w:val="28"/>
-          <w:szCs w:val="28"/>
-        </w:rPr>
-        <w:tab/>
-      </w:r>
-      <w:r>
-        <w:rPr>
-          <w:rFonts w:ascii="Times New Roman" w:hAnsi="Times New Roman" w:cs="Times New Roman"/>
-          <w:sz w:val="28"/>
-          <w:szCs w:val="28"/>
-        </w:rPr>
-        <w:tab/>
-      </w:r>
-      <w:r>
-        <w:rPr>
-          <w:rFonts w:ascii="Times New Roman" w:hAnsi="Times New Roman" w:cs="Times New Roman"/>
-          <w:sz w:val="28"/>
-          <w:szCs w:val="28"/>
-        </w:rPr>
-        <w:tab/>
-      </w:r>
-      <w:r>
-        <w:rPr>
-          <w:rFonts w:ascii="Times New Roman" w:hAnsi="Times New Roman" w:cs="Times New Roman"/>
-          <w:sz w:val="28"/>
-          <w:szCs w:val="28"/>
-        </w:rPr>
-        <w:t xml:space="preserve">      </w:t>
-      </w:r>
-      <w:r>
-        <w:rPr>
-          <w:rFonts w:ascii="Times New Roman" w:hAnsi="Times New Roman" w:cs="Times New Roman"/>
-          <w:sz w:val="28"/>
-          <w:szCs w:val="28"/>
-        </w:rPr>
-        <w:t>Plan Duration:</w:t>
-      </w:r>
-      <w:r>
-        <w:rPr>
-          <w:rFonts w:ascii="Times New Roman" w:hAnsi="Times New Roman" w:cs="Times New Roman"/>
-          <w:sz w:val="28"/>
-          <w:szCs w:val="28"/>
-        </w:rPr>
-        <w:t xml:space="preserve">  </w:t>
-      </w:r>
-      <w:r>
-        <w:rPr>
-          <w:rFonts w:ascii="Times New Roman" w:hAnsi="Times New Roman" w:cs="Times New Roman"/>
-          <w:sz w:val="28"/>
-          <w:szCs w:val="28"/>
-        </w:rPr>
-        <w:fldChar w:fldCharType="begin"/>
-      </w:r>
-      <w:r>
-        <w:rPr>
-          <w:rFonts w:ascii="Times New Roman" w:hAnsi="Times New Roman" w:cs="Times New Roman"/>
-          <w:sz w:val="28"/>
-          <w:szCs w:val="28"/>
-        </w:rPr>
-        <w:instrText xml:space="preserve"> MERGEFIELD  duration  \* MERGEFORMAT </w:instrText>
-      </w:r>
-      <w:r>
-        <w:rPr>
-          <w:rFonts w:ascii="Times New Roman" w:hAnsi="Times New Roman" w:cs="Times New Roman"/>
-          <w:sz w:val="28"/>
-          <w:szCs w:val="28"/>
-        </w:rPr>
-        <w:fldChar w:fldCharType="separate"/>
-      </w:r>
-      <w:r>
-        <w:rPr>
-          <w:rFonts w:ascii="Times New Roman" w:hAnsi="Times New Roman" w:cs="Times New Roman"/>
-          <w:noProof/>
-          <w:sz w:val="28"/>
-          <w:szCs w:val="28"/>
-        </w:rPr>
-        <w:t>«duration»</w:t>
-      </w:r>
-      <w:r>
-        <w:rPr>
-          <w:rFonts w:ascii="Times New Roman" w:hAnsi="Times New Roman" w:cs="Times New Roman"/>
-          <w:sz w:val="28"/>
-          <w:szCs w:val="28"/>
-        </w:rPr>
-        <w:fldChar w:fldCharType="end"/>
-      </w:r>
     </w:p>
     <w:p>
       <w:pPr>
@@ -349,6 +249,14 @@
           <w:sz w:val="28"/>
           <w:szCs w:val="28"/>
         </w:rPr>
+        <w:t>SOS Prepared By:</w:t>
+      </w:r>
+      <w:r>
+        <w:rPr>
+          <w:rFonts w:ascii="Times New Roman" w:hAnsi="Times New Roman" w:cs="Times New Roman"/>
+          <w:sz w:val="28"/>
+          <w:szCs w:val="28"/>
+        </w:rPr>
         <w:tab/>
       </w:r>
       <w:r>
@@ -357,6 +265,47 @@
           <w:sz w:val="28"/>
           <w:szCs w:val="28"/>
         </w:rPr>
+        <w:fldChar w:fldCharType="begin"/>
+      </w:r>
+      <w:r>
+        <w:rPr>
+          <w:rFonts w:ascii="Times New Roman" w:hAnsi="Times New Roman" w:cs="Times New Roman"/>
+          <w:sz w:val="28"/>
+          <w:szCs w:val="28"/>
+        </w:rPr>
+        <w:instrText xml:space="preserve"> MERGEFIELD  sos  \* MERGEFORMAT </w:instrText>
+      </w:r>
+      <w:r>
+        <w:rPr>
+          <w:rFonts w:ascii="Times New Roman" w:hAnsi="Times New Roman" w:cs="Times New Roman"/>
+          <w:sz w:val="28"/>
+          <w:szCs w:val="28"/>
+        </w:rPr>
+        <w:fldChar w:fldCharType="separate"/>
+      </w:r>
+      <w:r>
+        <w:rPr>
+          <w:rFonts w:ascii="Times New Roman" w:hAnsi="Times New Roman" w:cs="Times New Roman"/>
+          <w:noProof/>
+          <w:sz w:val="28"/>
+          <w:szCs w:val="28"/>
+        </w:rPr>
+        <w:t>«sos»</w:t>
+      </w:r>
+      <w:r>
+        <w:rPr>
+          <w:rFonts w:ascii="Times New Roman" w:hAnsi="Times New Roman" w:cs="Times New Roman"/>
+          <w:sz w:val="28"/>
+          <w:szCs w:val="28"/>
+        </w:rPr>
+        <w:fldChar w:fldCharType="end"/>
+      </w:r>
+      <w:r>
+        <w:rPr>
+          <w:rFonts w:ascii="Times New Roman" w:hAnsi="Times New Roman" w:cs="Times New Roman"/>
+          <w:sz w:val="28"/>
+          <w:szCs w:val="28"/>
+        </w:rPr>
         <w:tab/>
       </w:r>
       <w:r>
@@ -381,145 +330,7 @@
           <w:sz w:val="28"/>
           <w:szCs w:val="28"/>
         </w:rPr>
-        <w:tab/>
-      </w:r>
-      <w:r>
-        <w:rPr>
-          <w:rFonts w:ascii="Times New Roman" w:hAnsi="Times New Roman" w:cs="Times New Roman"/>
-          <w:sz w:val="28"/>
-          <w:szCs w:val="28"/>
-        </w:rPr>
-        <w:tab/>
-      </w:r>
-      <w:r>
-        <w:rPr>
-          <w:rFonts w:ascii="Times New Roman" w:hAnsi="Times New Roman" w:cs="Times New Roman"/>
-          <w:sz w:val="28"/>
-          <w:szCs w:val="28"/>
-        </w:rPr>
-        <w:t xml:space="preserve">                          </w:t>
-      </w:r>
-      <w:r>
-        <w:rPr>
-          <w:rFonts w:ascii="Times New Roman" w:hAnsi="Times New Roman" w:cs="Times New Roman"/>
-          <w:sz w:val="28"/>
-          <w:szCs w:val="28"/>
-        </w:rPr>
-        <w:t xml:space="preserve">Start Date: </w:t>
-      </w:r>
-      <w:r>
-        <w:rPr>
-          <w:rFonts w:ascii="Times New Roman" w:hAnsi="Times New Roman" w:cs="Times New Roman"/>
-          <w:sz w:val="28"/>
-          <w:szCs w:val="28"/>
-        </w:rPr>
-        <w:fldChar w:fldCharType="begin"/>
-      </w:r>
-      <w:r>
-        <w:rPr>
-          <w:rFonts w:ascii="Times New Roman" w:hAnsi="Times New Roman" w:cs="Times New Roman"/>
-          <w:sz w:val="28"/>
-          <w:szCs w:val="28"/>
-        </w:rPr>
-        <w:instrText xml:space="preserve"> MERGEFIELD  start  \* MERGEFORMAT </w:instrText>
-      </w:r>
-      <w:r>
-        <w:rPr>
-          <w:rFonts w:ascii="Times New Roman" w:hAnsi="Times New Roman" w:cs="Times New Roman"/>
-          <w:sz w:val="28"/>
-          <w:szCs w:val="28"/>
-        </w:rPr>
-        <w:fldChar w:fldCharType="separate"/>
-      </w:r>
-      <w:r>
-        <w:rPr>
-          <w:rFonts w:ascii="Times New Roman" w:hAnsi="Times New Roman" w:cs="Times New Roman"/>
-          <w:noProof/>
-          <w:sz w:val="28"/>
-          <w:szCs w:val="28"/>
-        </w:rPr>
-        <w:t>«start»</w:t>
-      </w:r>
-      <w:r>
-        <w:rPr>
-          <w:rFonts w:ascii="Times New Roman" w:hAnsi="Times New Roman" w:cs="Times New Roman"/>
-          <w:sz w:val="28"/>
-          <w:szCs w:val="28"/>
-        </w:rPr>
-        <w:fldChar w:fldCharType="end"/>
-      </w:r>
-      <w:r>
-        <w:rPr>
-          <w:rFonts w:ascii="Times New Roman" w:hAnsi="Times New Roman" w:cs="Times New Roman"/>
-          <w:sz w:val="28"/>
-          <w:szCs w:val="28"/>
-        </w:rPr>
-        <w:tab/>
-      </w:r>
-      <w:r>
-        <w:rPr>
-          <w:rFonts w:ascii="Times New Roman" w:hAnsi="Times New Roman" w:cs="Times New Roman"/>
-          <w:sz w:val="28"/>
-          <w:szCs w:val="28"/>
-        </w:rPr>
-        <w:t xml:space="preserve">        </w:t>
-      </w:r>
-      <w:r>
-        <w:rPr>
-          <w:rFonts w:ascii="Times New Roman" w:hAnsi="Times New Roman" w:cs="Times New Roman"/>
-          <w:sz w:val="28"/>
-          <w:szCs w:val="28"/>
-        </w:rPr>
-        <w:t>End Date:</w:t>
-      </w:r>
-      <w:r>
-        <w:rPr>
-          <w:rFonts w:ascii="Times New Roman" w:hAnsi="Times New Roman" w:cs="Times New Roman"/>
-          <w:sz w:val="28"/>
-          <w:szCs w:val="28"/>
-        </w:rPr>
-        <w:t xml:space="preserve"> </w:t>
-      </w:r>
-      <w:r>
-        <w:rPr>
-          <w:rFonts w:ascii="Times New Roman" w:hAnsi="Times New Roman" w:cs="Times New Roman"/>
-          <w:sz w:val="28"/>
-          <w:szCs w:val="28"/>
-        </w:rPr>
-        <w:fldChar w:fldCharType="begin"/>
-      </w:r>
-      <w:r>
-        <w:rPr>
-          <w:rFonts w:ascii="Times New Roman" w:hAnsi="Times New Roman" w:cs="Times New Roman"/>
-          <w:sz w:val="28"/>
-          <w:szCs w:val="28"/>
-        </w:rPr>
-        <w:instrText xml:space="preserve"> MERGEFIELD  end  \* MERGEFORMAT </w:instrText>
-      </w:r>
-      <w:r>
-        <w:rPr>
-          <w:rFonts w:ascii="Times New Roman" w:hAnsi="Times New Roman" w:cs="Times New Roman"/>
-          <w:sz w:val="28"/>
-          <w:szCs w:val="28"/>
-        </w:rPr>
-        <w:fldChar w:fldCharType="separate"/>
-      </w:r>
-      <w:r>
-        <w:rPr>
-          <w:rFonts w:ascii="Times New Roman" w:hAnsi="Times New Roman" w:cs="Times New Roman"/>
-          <w:noProof/>
-          <w:sz w:val="28"/>
-          <w:szCs w:val="28"/>
-        </w:rPr>
-        <w:t>«end»</w:t>
-      </w:r>
-      <w:r>
-        <w:rPr>
-          <w:rFonts w:ascii="Times New Roman" w:hAnsi="Times New Roman" w:cs="Times New Roman"/>
-          <w:sz w:val="28"/>
-          <w:szCs w:val="28"/>
-        </w:rPr>
-        <w:fldChar w:fldCharType="end"/>
+        <w:t xml:space="preserve">      </w:t>
       </w:r>
     </w:p>
     <w:p>
@@ -531,129 +342,205 @@
           <w:szCs w:val="28"/>
         </w:rPr>
       </w:pPr>
+      <w:r>
+        <w:rPr>
+          <w:rFonts w:ascii="Times New Roman" w:hAnsi="Times New Roman" w:cs="Times New Roman"/>
+          <w:sz w:val="28"/>
+          <w:szCs w:val="28"/>
+        </w:rPr>
+        <w:t>Plan Duration:</w:t>
+      </w:r>
+      <w:r>
+        <w:rPr>
+          <w:rFonts w:ascii="Times New Roman" w:hAnsi="Times New Roman" w:cs="Times New Roman"/>
+          <w:sz w:val="28"/>
+          <w:szCs w:val="28"/>
+        </w:rPr>
+        <w:t xml:space="preserve">  </w:t>
+      </w:r>
+      <w:r>
+        <w:rPr>
+          <w:rFonts w:ascii="Times New Roman" w:hAnsi="Times New Roman" w:cs="Times New Roman"/>
+          <w:sz w:val="28"/>
+          <w:szCs w:val="28"/>
+        </w:rPr>
+        <w:fldChar w:fldCharType="begin"/>
+      </w:r>
+      <w:r>
+        <w:rPr>
+          <w:rFonts w:ascii="Times New Roman" w:hAnsi="Times New Roman" w:cs="Times New Roman"/>
+          <w:sz w:val="28"/>
+          <w:szCs w:val="28"/>
+        </w:rPr>
+        <w:instrText xml:space="preserve"> MERGEFIELD  duration  \* MERGEFORMAT </w:instrText>
+      </w:r>
+      <w:r>
+        <w:rPr>
+          <w:rFonts w:ascii="Times New Roman" w:hAnsi="Times New Roman" w:cs="Times New Roman"/>
+          <w:sz w:val="28"/>
+          <w:szCs w:val="28"/>
+        </w:rPr>
+        <w:fldChar w:fldCharType="separate"/>
+      </w:r>
+      <w:r>
+        <w:rPr>
+          <w:rFonts w:ascii="Times New Roman" w:hAnsi="Times New Roman" w:cs="Times New Roman"/>
+          <w:noProof/>
+          <w:sz w:val="28"/>
+          <w:szCs w:val="28"/>
+        </w:rPr>
+        <w:t>«duration»</w:t>
+      </w:r>
+      <w:r>
+        <w:rPr>
+          <w:rFonts w:ascii="Times New Roman" w:hAnsi="Times New Roman" w:cs="Times New Roman"/>
+          <w:sz w:val="28"/>
+          <w:szCs w:val="28"/>
+        </w:rPr>
+        <w:fldChar w:fldCharType="end"/>
+      </w:r>
+      <w:r>
+        <w:rPr>
+          <w:rFonts w:ascii="Times New Roman" w:hAnsi="Times New Roman" w:cs="Times New Roman"/>
+          <w:sz w:val="28"/>
+          <w:szCs w:val="28"/>
+        </w:rPr>
+        <w:tab/>
+      </w:r>
+      <w:r>
+        <w:rPr>
+          <w:rFonts w:ascii="Times New Roman" w:hAnsi="Times New Roman" w:cs="Times New Roman"/>
+          <w:sz w:val="28"/>
+          <w:szCs w:val="28"/>
+        </w:rPr>
+        <w:t xml:space="preserve">Start Date: </w:t>
+      </w:r>
+      <w:r>
+        <w:rPr>
+          <w:rFonts w:ascii="Times New Roman" w:hAnsi="Times New Roman" w:cs="Times New Roman"/>
+          <w:sz w:val="28"/>
+          <w:szCs w:val="28"/>
+        </w:rPr>
+        <w:fldChar w:fldCharType="begin"/>
+      </w:r>
+      <w:r>
+        <w:rPr>
+          <w:rFonts w:ascii="Times New Roman" w:hAnsi="Times New Roman" w:cs="Times New Roman"/>
+          <w:sz w:val="28"/>
+          <w:szCs w:val="28"/>
+        </w:rPr>
+        <w:instrText xml:space="preserve"> MERGEFIELD  start  \* MERGEFORMAT </w:instrText>
+      </w:r>
+      <w:r>
+        <w:rPr>
+          <w:rFonts w:ascii="Times New Roman" w:hAnsi="Times New Roman" w:cs="Times New Roman"/>
+          <w:sz w:val="28"/>
+          <w:szCs w:val="28"/>
+        </w:rPr>
+        <w:fldChar w:fldCharType="separate"/>
+      </w:r>
+      <w:r>
+        <w:rPr>
+          <w:rFonts w:ascii="Times New Roman" w:hAnsi="Times New Roman" w:cs="Times New Roman"/>
+          <w:noProof/>
+          <w:sz w:val="28"/>
+          <w:szCs w:val="28"/>
+        </w:rPr>
+        <w:t>«start»</w:t>
+      </w:r>
+      <w:r>
+        <w:rPr>
+          <w:rFonts w:ascii="Times New Roman" w:hAnsi="Times New Roman" w:cs="Times New Roman"/>
+          <w:sz w:val="28"/>
+          <w:szCs w:val="28"/>
+        </w:rPr>
+        <w:fldChar w:fldCharType="end"/>
+      </w:r>
+      <w:r>
+        <w:rPr>
+          <w:rFonts w:ascii="Times New Roman" w:hAnsi="Times New Roman" w:cs="Times New Roman"/>
+          <w:sz w:val="28"/>
+          <w:szCs w:val="28"/>
+        </w:rPr>
+        <w:tab/>
+      </w:r>
+      <w:r>
+        <w:rPr>
+          <w:rFonts w:ascii="Times New Roman" w:hAnsi="Times New Roman" w:cs="Times New Roman"/>
+          <w:sz w:val="28"/>
+          <w:szCs w:val="28"/>
+        </w:rPr>
+        <w:t xml:space="preserve">        </w:t>
+      </w:r>
+      <w:r>
+        <w:rPr>
+          <w:rFonts w:ascii="Times New Roman" w:hAnsi="Times New Roman" w:cs="Times New Roman"/>
+          <w:sz w:val="28"/>
+          <w:szCs w:val="28"/>
+        </w:rPr>
+        <w:t>End Date:</w:t>
+      </w:r>
+      <w:r>
+        <w:rPr>
+          <w:rFonts w:ascii="Times New Roman" w:hAnsi="Times New Roman" w:cs="Times New Roman"/>
+          <w:sz w:val="28"/>
+          <w:szCs w:val="28"/>
+        </w:rPr>
+        <w:t xml:space="preserve"> </w:t>
+      </w:r>
+      <w:r>
+        <w:rPr>
+          <w:rFonts w:ascii="Times New Roman" w:hAnsi="Times New Roman" w:cs="Times New Roman"/>
+          <w:sz w:val="28"/>
+          <w:szCs w:val="28"/>
+        </w:rPr>
+        <w:fldChar w:fldCharType="begin"/>
+      </w:r>
+      <w:r>
+        <w:rPr>
+          <w:rFonts w:ascii="Times New Roman" w:hAnsi="Times New Roman" w:cs="Times New Roman"/>
+          <w:sz w:val="28"/>
+          <w:szCs w:val="28"/>
+        </w:rPr>
+        <w:instrText xml:space="preserve"> MERGEFIELD  end  \* MERGEFORMAT </w:instrText>
+      </w:r>
+      <w:r>
+        <w:rPr>
+          <w:rFonts w:ascii="Times New Roman" w:hAnsi="Times New Roman" w:cs="Times New Roman"/>
+          <w:sz w:val="28"/>
+          <w:szCs w:val="28"/>
+        </w:rPr>
+        <w:fldChar w:fldCharType="separate"/>
+      </w:r>
+      <w:r>
+        <w:rPr>
+          <w:rFonts w:ascii="Times New Roman" w:hAnsi="Times New Roman" w:cs="Times New Roman"/>
+          <w:noProof/>
+          <w:sz w:val="28"/>
+          <w:szCs w:val="28"/>
+        </w:rPr>
+        <w:t>«end»</w:t>
+      </w:r>
+      <w:r>
+        <w:rPr>
+          <w:rFonts w:ascii="Times New Roman" w:hAnsi="Times New Roman" w:cs="Times New Roman"/>
+          <w:sz w:val="28"/>
+          <w:szCs w:val="28"/>
+        </w:rPr>
+        <w:fldChar w:fldCharType="end"/>
+      </w:r>
       <w:bookmarkStart w:id="0" w:name="_gjdgxs" w:colFirst="0" w:colLast="0"/>
       <w:bookmarkEnd w:id="0"/>
-      <w:r>
-        <w:rPr>
-          <w:rFonts w:ascii="Times New Roman" w:hAnsi="Times New Roman" w:cs="Times New Roman"/>
-          <w:sz w:val="28"/>
-          <w:szCs w:val="28"/>
-        </w:rPr>
-        <w:t xml:space="preserve">SOS Prepared </w:t>
-      </w:r>
-      <w:r>
-        <w:rPr>
-          <w:rFonts w:ascii="Times New Roman" w:hAnsi="Times New Roman" w:cs="Times New Roman"/>
-          <w:sz w:val="28"/>
-          <w:szCs w:val="28"/>
-        </w:rPr>
-        <w:t>B</w:t>
-      </w:r>
-      <w:r>
-        <w:rPr>
-          <w:rFonts w:ascii="Times New Roman" w:hAnsi="Times New Roman" w:cs="Times New Roman"/>
-          <w:sz w:val="28"/>
-          <w:szCs w:val="28"/>
-        </w:rPr>
-        <w:t>y:</w:t>
-      </w:r>
-      <w:r>
-        <w:rPr>
-          <w:rFonts w:ascii="Times New Roman" w:hAnsi="Times New Roman" w:cs="Times New Roman"/>
-          <w:sz w:val="28"/>
-          <w:szCs w:val="28"/>
-        </w:rPr>
-        <w:tab/>
-      </w:r>
-      <w:r>
-        <w:rPr>
-          <w:rFonts w:ascii="Times New Roman" w:hAnsi="Times New Roman" w:cs="Times New Roman"/>
-          <w:sz w:val="28"/>
-          <w:szCs w:val="28"/>
-        </w:rPr>
-        <w:fldChar w:fldCharType="begin"/>
-      </w:r>
-      <w:r>
-        <w:rPr>
-          <w:rFonts w:ascii="Times New Roman" w:hAnsi="Times New Roman" w:cs="Times New Roman"/>
-          <w:sz w:val="28"/>
-          <w:szCs w:val="28"/>
-        </w:rPr>
-        <w:instrText xml:space="preserve"> MERGEFIELD  sos  \* MERGEFORMAT </w:instrText>
-      </w:r>
-      <w:r>
-        <w:rPr>
-          <w:rFonts w:ascii="Times New Roman" w:hAnsi="Times New Roman" w:cs="Times New Roman"/>
-          <w:sz w:val="28"/>
-          <w:szCs w:val="28"/>
-        </w:rPr>
-        <w:fldChar w:fldCharType="separate"/>
-      </w:r>
-      <w:r>
-        <w:rPr>
-          <w:rFonts w:ascii="Times New Roman" w:hAnsi="Times New Roman" w:cs="Times New Roman"/>
-          <w:noProof/>
-          <w:sz w:val="28"/>
-          <w:szCs w:val="28"/>
-        </w:rPr>
-        <w:t>«sos»</w:t>
-      </w:r>
-      <w:r>
-        <w:rPr>
-          <w:rFonts w:ascii="Times New Roman" w:hAnsi="Times New Roman" w:cs="Times New Roman"/>
-          <w:sz w:val="28"/>
-          <w:szCs w:val="28"/>
-        </w:rPr>
-        <w:fldChar w:fldCharType="end"/>
-      </w:r>
-      <w:r>
-        <w:rPr>
-          <w:rFonts w:ascii="Times New Roman" w:hAnsi="Times New Roman" w:cs="Times New Roman"/>
-          <w:sz w:val="28"/>
-          <w:szCs w:val="28"/>
-        </w:rPr>
-        <w:tab/>
-      </w:r>
-      <w:r>
-        <w:rPr>
-          <w:rFonts w:ascii="Times New Roman" w:hAnsi="Times New Roman" w:cs="Times New Roman"/>
-          <w:sz w:val="28"/>
-          <w:szCs w:val="28"/>
-        </w:rPr>
-        <w:tab/>
-      </w:r>
-      <w:r>
-        <w:rPr>
-          <w:rFonts w:ascii="Times New Roman" w:hAnsi="Times New Roman" w:cs="Times New Roman"/>
-          <w:sz w:val="28"/>
-          <w:szCs w:val="28"/>
-        </w:rPr>
-        <w:tab/>
-      </w:r>
-      <w:r>
-        <w:rPr>
-          <w:rFonts w:ascii="Times New Roman" w:hAnsi="Times New Roman" w:cs="Times New Roman"/>
-          <w:sz w:val="28"/>
-          <w:szCs w:val="28"/>
-        </w:rPr>
-        <w:tab/>
-      </w:r>
-      <w:r>
-        <w:rPr>
-          <w:rFonts w:ascii="Times New Roman" w:hAnsi="Times New Roman" w:cs="Times New Roman"/>
-          <w:sz w:val="28"/>
-          <w:szCs w:val="28"/>
-        </w:rPr>
-        <w:tab/>
-      </w:r>
-      <w:r>
-        <w:rPr>
-          <w:rFonts w:ascii="Times New Roman" w:hAnsi="Times New Roman" w:cs="Times New Roman"/>
-          <w:sz w:val="28"/>
-          <w:szCs w:val="28"/>
-        </w:rPr>
-        <w:t xml:space="preserve">      </w:t>
-      </w:r>
+    </w:p>
+    <w:p>
+      <w:pPr>
+        <w:jc w:val="both"/>
+        <w:rPr>
+          <w:rFonts w:ascii="Times New Roman" w:hAnsi="Times New Roman" w:cs="Times New Roman"/>
+          <w:sz w:val="28"/>
+          <w:szCs w:val="28"/>
+        </w:rPr>
+      </w:pPr>
       <w:r>
         <w:rPr>
           <w:rFonts w:ascii="Times New Roman" w:hAnsi="Times New Roman" w:cs="Times New Roman"/>
@@ -1429,8 +1316,9 @@
     <w:p>
       <w:pPr>
         <w:rPr>
-          <w:sz w:val="24"/>
-          <w:szCs w:val="24"/>
+          <w:rFonts w:ascii="Times New Roman" w:hAnsi="Times New Roman" w:cs="Times New Roman"/>
+          <w:sz w:val="28"/>
+          <w:szCs w:val="28"/>
         </w:rPr>
       </w:pPr>
     </w:p>
@@ -1438,58 +1326,30 @@
       <w:pPr>
         <w:rPr>
           <w:rFonts w:ascii="Times New Roman" w:hAnsi="Times New Roman" w:cs="Times New Roman"/>
-          <w:noProof/>
-          <w:sz w:val="28"/>
-          <w:szCs w:val="28"/>
+          <w:b/>
+          <w:bCs/>
+          <w:sz w:val="28"/>
+          <w:szCs w:val="28"/>
+          <w:u w:val="single"/>
         </w:rPr>
       </w:pPr>
       <w:r>
         <w:rPr>
           <w:rFonts w:ascii="Times New Roman" w:hAnsi="Times New Roman" w:cs="Times New Roman"/>
-          <w:sz w:val="28"/>
-          <w:szCs w:val="28"/>
-        </w:rPr>
-        <w:fldChar w:fldCharType="begin"/>
-      </w:r>
-      <w:r>
-        <w:rPr>
-          <w:rFonts w:ascii="Times New Roman" w:hAnsi="Times New Roman" w:cs="Times New Roman"/>
-          <w:sz w:val="28"/>
-          <w:szCs w:val="28"/>
-        </w:rPr>
-        <w:instrText xml:space="preserve"> MERGEFIELD  policy  \* MERGEFORMAT </w:instrText>
-      </w:r>
-      <w:r>
-        <w:rPr>
-          <w:rFonts w:ascii="Times New Roman" w:hAnsi="Times New Roman" w:cs="Times New Roman"/>
-          <w:sz w:val="28"/>
-          <w:szCs w:val="28"/>
-        </w:rPr>
-        <w:fldChar w:fldCharType="separate"/>
-      </w:r>
-      <w:r>
-        <w:rPr>
-          <w:rFonts w:ascii="Times New Roman" w:hAnsi="Times New Roman" w:cs="Times New Roman"/>
-          <w:noProof/>
-          <w:sz w:val="28"/>
-          <w:szCs w:val="28"/>
-        </w:rPr>
-        <w:t>«policy»</w:t>
-      </w:r>
-      <w:r>
-        <w:rPr>
-          <w:rFonts w:ascii="Times New Roman" w:hAnsi="Times New Roman" w:cs="Times New Roman"/>
-          <w:noProof/>
-          <w:sz w:val="28"/>
-          <w:szCs w:val="28"/>
-        </w:rPr>
-        <w:fldChar w:fldCharType="end"/>
+          <w:b/>
+          <w:bCs/>
+          <w:sz w:val="28"/>
+          <w:szCs w:val="28"/>
+          <w:u w:val="single"/>
+        </w:rPr>
+        <w:t>Terms &amp; Conditions</w:t>
       </w:r>
     </w:p>
     <w:p>
       <w:pPr>
         <w:rPr>
           <w:rFonts w:ascii="Times New Roman" w:hAnsi="Times New Roman" w:cs="Times New Roman"/>
+          <w:noProof/>
           <w:sz w:val="28"/>
           <w:szCs w:val="28"/>
         </w:rPr>
@@ -1500,16 +1360,41 @@
           <w:sz w:val="28"/>
           <w:szCs w:val="28"/>
         </w:rPr>
-        <w:lastRenderedPageBreak/>
-        <w:t>Participant/Representative Name: ____________________</w:t>
-      </w:r>
-      <w:r>
-        <w:rPr>
-          <w:rFonts w:ascii="Times New Roman" w:hAnsi="Times New Roman" w:cs="Times New Roman"/>
-          <w:sz w:val="28"/>
-          <w:szCs w:val="28"/>
-        </w:rPr>
-        <w:t>_____</w:t>
+        <w:fldChar w:fldCharType="begin"/>
+      </w:r>
+      <w:r>
+        <w:rPr>
+          <w:rFonts w:ascii="Times New Roman" w:hAnsi="Times New Roman" w:cs="Times New Roman"/>
+          <w:sz w:val="28"/>
+          <w:szCs w:val="28"/>
+        </w:rPr>
+        <w:instrText xml:space="preserve"> MERGEFIELD  policy  \* MERGEFORMAT </w:instrText>
+      </w:r>
+      <w:r>
+        <w:rPr>
+          <w:rFonts w:ascii="Times New Roman" w:hAnsi="Times New Roman" w:cs="Times New Roman"/>
+          <w:sz w:val="28"/>
+          <w:szCs w:val="28"/>
+        </w:rPr>
+        <w:fldChar w:fldCharType="separate"/>
+      </w:r>
+      <w:r>
+        <w:rPr>
+          <w:rFonts w:ascii="Times New Roman" w:hAnsi="Times New Roman" w:cs="Times New Roman"/>
+          <w:noProof/>
+          <w:sz w:val="28"/>
+          <w:szCs w:val="28"/>
+        </w:rPr>
+        <w:t>«policy»</w:t>
+      </w:r>
+      <w:r>
+        <w:rPr>
+          <w:rFonts w:ascii="Times New Roman" w:hAnsi="Times New Roman" w:cs="Times New Roman"/>
+          <w:noProof/>
+          <w:sz w:val="28"/>
+          <w:szCs w:val="28"/>
+        </w:rPr>
+        <w:fldChar w:fldCharType="end"/>
       </w:r>
     </w:p>
     <w:p>
@@ -1526,6 +1411,32 @@
           <w:sz w:val="28"/>
           <w:szCs w:val="28"/>
         </w:rPr>
+        <w:t>Participant/Representative Name: ____________________</w:t>
+      </w:r>
+      <w:r>
+        <w:rPr>
+          <w:rFonts w:ascii="Times New Roman" w:hAnsi="Times New Roman" w:cs="Times New Roman"/>
+          <w:sz w:val="28"/>
+          <w:szCs w:val="28"/>
+        </w:rPr>
+        <w:t>_____</w:t>
+      </w:r>
+    </w:p>
+    <w:p>
+      <w:pPr>
+        <w:rPr>
+          <w:rFonts w:ascii="Times New Roman" w:hAnsi="Times New Roman" w:cs="Times New Roman"/>
+          <w:sz w:val="28"/>
+          <w:szCs w:val="28"/>
+        </w:rPr>
+      </w:pPr>
+      <w:r>
+        <w:rPr>
+          <w:rFonts w:ascii="Times New Roman" w:hAnsi="Times New Roman" w:cs="Times New Roman"/>
+          <w:sz w:val="28"/>
+          <w:szCs w:val="28"/>
+        </w:rPr>
+        <w:lastRenderedPageBreak/>
         <w:t>Signature:</w:t>
       </w:r>
       <w:r>

</xml_diff>

<commit_message>
category wise total cost
</commit_message>
<xml_diff>
--- a/WordTemplate.docx
+++ b/WordTemplate.docx
@@ -398,6 +398,14 @@
           <w:szCs w:val="28"/>
         </w:rPr>
         <w:fldChar w:fldCharType="end"/>
+      </w:r>
+      <w:r>
+        <w:rPr>
+          <w:rFonts w:ascii="Times New Roman" w:hAnsi="Times New Roman" w:cs="Times New Roman"/>
+          <w:sz w:val="28"/>
+          <w:szCs w:val="28"/>
+        </w:rPr>
+        <w:tab/>
       </w:r>
       <w:r>
         <w:rPr>

</xml_diff>

<commit_message>
add login register endpoints
</commit_message>
<xml_diff>
--- a/WordTemplate.docx
+++ b/WordTemplate.docx
@@ -199,15 +199,15 @@
           <w:sz w:val="18"/>
           <w:szCs w:val="18"/>
         </w:rPr>
-        <w:t xml:space="preserve">umber:    </w:t>
-      </w:r>
-      <w:r>
-        <w:rPr>
-          <w:rFonts w:ascii="Century Gothic" w:hAnsi="Century Gothic" w:cs="Times New Roman"/>
-          <w:sz w:val="18"/>
-          <w:szCs w:val="18"/>
-        </w:rPr>
-        <w:tab/>
+        <w:t>umber:</w:t>
+      </w:r>
+      <w:r>
+        <w:rPr>
+          <w:rFonts w:ascii="Century Gothic" w:hAnsi="Century Gothic" w:cs="Times New Roman"/>
+          <w:sz w:val="18"/>
+          <w:szCs w:val="18"/>
+        </w:rPr>
+        <w:t xml:space="preserve">  </w:t>
       </w:r>
       <w:r>
         <w:rPr>
@@ -266,15 +266,15 @@
           <w:sz w:val="18"/>
           <w:szCs w:val="18"/>
         </w:rPr>
-        <w:t>SOS Prepared By:</w:t>
-      </w:r>
-      <w:r>
-        <w:rPr>
-          <w:rFonts w:ascii="Century Gothic" w:hAnsi="Century Gothic" w:cs="Times New Roman"/>
-          <w:sz w:val="18"/>
-          <w:szCs w:val="18"/>
-        </w:rPr>
-        <w:tab/>
+        <w:t>SOS Prepared By</w:t>
+      </w:r>
+      <w:r>
+        <w:rPr>
+          <w:rFonts w:ascii="Century Gothic" w:hAnsi="Century Gothic" w:cs="Times New Roman"/>
+          <w:sz w:val="18"/>
+          <w:szCs w:val="18"/>
+        </w:rPr>
+        <w:t xml:space="preserve">:  </w:t>
       </w:r>
       <w:r>
         <w:rPr>
@@ -2606,23 +2606,6 @@
 </file>
 
 <file path=customXml/item1.xml><?xml version="1.0" encoding="utf-8"?>
-<p:properties xmlns:p="http://schemas.microsoft.com/office/2006/metadata/properties" xmlns:xsi="http://www.w3.org/2001/XMLSchema-instance" xmlns:pc="http://schemas.microsoft.com/office/infopath/2007/PartnerControls">
-  <documentManagement>
-    <ManagementType xmlns="3c77c12e-3af6-411c-adf5-c7946a82504a" xsi:nil="true"/>
-  </documentManagement>
-</p:properties>
-</file>
-
-<file path=customXml/item2.xml><?xml version="1.0" encoding="utf-8"?>
-<?mso-contentType ?>
-<FormTemplates xmlns="http://schemas.microsoft.com/sharepoint/v3/contenttype/forms">
-  <Display>DocumentLibraryForm</Display>
-  <Edit>DocumentLibraryForm</Edit>
-  <New>DocumentLibraryForm</New>
-</FormTemplates>
-</file>
-
-<file path=customXml/item3.xml><?xml version="1.0" encoding="utf-8"?>
 <ct:contentTypeSchema xmlns:ct="http://schemas.microsoft.com/office/2006/metadata/contentType" xmlns:ma="http://schemas.microsoft.com/office/2006/metadata/properties/metaAttributes" ct:_="" ma:_="" ma:contentTypeName="Document" ma:contentTypeID="0x010100FD4563C6A0827740B57B3C744BE26339" ma:contentTypeVersion="13" ma:contentTypeDescription="Create a new document." ma:contentTypeScope="" ma:versionID="bd690b744e35521f4c6eb73b3cb67b30">
   <xsd:schema xmlns:xsd="http://www.w3.org/2001/XMLSchema" xmlns:xs="http://www.w3.org/2001/XMLSchema" xmlns:p="http://schemas.microsoft.com/office/2006/metadata/properties" xmlns:ns2="3c77c12e-3af6-411c-adf5-c7946a82504a" xmlns:ns3="d81bdcd8-a482-4ab9-b7f4-f6e8e0fd39a9" targetNamespace="http://schemas.microsoft.com/office/2006/metadata/properties" ma:root="true" ma:fieldsID="5ab095590dc2f7a523da39351449f5e5" ns2:_="" ns3:_="">
     <xsd:import namespace="3c77c12e-3af6-411c-adf5-c7946a82504a"/>
@@ -2849,25 +2832,24 @@
 </ct:contentTypeSchema>
 </file>
 
-<file path=customXml/itemProps1.xml><?xml version="1.0" encoding="utf-8"?>
-<ds:datastoreItem xmlns:ds="http://schemas.openxmlformats.org/officeDocument/2006/customXml" ds:itemID="{CE5DC187-E84A-416D-8336-C171CEA83BD5}">
-  <ds:schemaRefs>
-    <ds:schemaRef ds:uri="http://schemas.microsoft.com/office/2006/metadata/properties"/>
-    <ds:schemaRef ds:uri="http://schemas.microsoft.com/office/infopath/2007/PartnerControls"/>
-    <ds:schemaRef ds:uri="3c77c12e-3af6-411c-adf5-c7946a82504a"/>
-  </ds:schemaRefs>
-</ds:datastoreItem>
+<file path=customXml/item2.xml><?xml version="1.0" encoding="utf-8"?>
+<?mso-contentType ?>
+<FormTemplates xmlns="http://schemas.microsoft.com/sharepoint/v3/contenttype/forms">
+  <Display>DocumentLibraryForm</Display>
+  <Edit>DocumentLibraryForm</Edit>
+  <New>DocumentLibraryForm</New>
+</FormTemplates>
 </file>
 
-<file path=customXml/itemProps2.xml><?xml version="1.0" encoding="utf-8"?>
-<ds:datastoreItem xmlns:ds="http://schemas.openxmlformats.org/officeDocument/2006/customXml" ds:itemID="{ED357FB2-E24D-4629-A668-E4C87CDC2BAF}">
-  <ds:schemaRefs>
-    <ds:schemaRef ds:uri="http://schemas.microsoft.com/sharepoint/v3/contenttype/forms"/>
-  </ds:schemaRefs>
-</ds:datastoreItem>
+<file path=customXml/item3.xml><?xml version="1.0" encoding="utf-8"?>
+<p:properties xmlns:p="http://schemas.microsoft.com/office/2006/metadata/properties" xmlns:xsi="http://www.w3.org/2001/XMLSchema-instance" xmlns:pc="http://schemas.microsoft.com/office/infopath/2007/PartnerControls">
+  <documentManagement>
+    <ManagementType xmlns="3c77c12e-3af6-411c-adf5-c7946a82504a" xsi:nil="true"/>
+  </documentManagement>
+</p:properties>
 </file>
 
-<file path=customXml/itemProps3.xml><?xml version="1.0" encoding="utf-8"?>
+<file path=customXml/itemProps1.xml><?xml version="1.0" encoding="utf-8"?>
 <ds:datastoreItem xmlns:ds="http://schemas.openxmlformats.org/officeDocument/2006/customXml" ds:itemID="{69E727E4-7C3E-4E62-8EC0-CD58CE5EC1E7}">
   <ds:schemaRefs>
     <ds:schemaRef ds:uri="http://schemas.microsoft.com/office/2006/metadata/contentType"/>
@@ -2884,4 +2866,22 @@
     <ds:schemaRef ds:uri="http://schemas.microsoft.com/internal/obd"/>
   </ds:schemaRefs>
 </ds:datastoreItem>
+</file>
+
+<file path=customXml/itemProps2.xml><?xml version="1.0" encoding="utf-8"?>
+<ds:datastoreItem xmlns:ds="http://schemas.openxmlformats.org/officeDocument/2006/customXml" ds:itemID="{ED357FB2-E24D-4629-A668-E4C87CDC2BAF}">
+  <ds:schemaRefs>
+    <ds:schemaRef ds:uri="http://schemas.microsoft.com/sharepoint/v3/contenttype/forms"/>
+  </ds:schemaRefs>
+</ds:datastoreItem>
+</file>
+
+<file path=customXml/itemProps3.xml><?xml version="1.0" encoding="utf-8"?>
+<ds:datastoreItem xmlns:ds="http://schemas.openxmlformats.org/officeDocument/2006/customXml" ds:itemID="{CE5DC187-E84A-416D-8336-C171CEA83BD5}">
+  <ds:schemaRefs>
+    <ds:schemaRef ds:uri="http://schemas.microsoft.com/office/2006/metadata/properties"/>
+    <ds:schemaRef ds:uri="http://schemas.microsoft.com/office/infopath/2007/PartnerControls"/>
+    <ds:schemaRef ds:uri="3c77c12e-3af6-411c-adf5-c7946a82504a"/>
+  </ds:schemaRefs>
+</ds:datastoreItem>
 </file>
</xml_diff>

<commit_message>
add new fields to word template
</commit_message>
<xml_diff>
--- a/WordTemplate.docx
+++ b/WordTemplate.docx
@@ -1494,96 +1494,475 @@
         </w:rPr>
         <w:t>Participant/Representative Name: ____________________</w:t>
       </w:r>
-      <w:r>
-        <w:rPr>
-          <w:rFonts w:ascii="Century Gothic" w:hAnsi="Century Gothic" w:cs="Times New Roman"/>
-          <w:sz w:val="18"/>
-          <w:szCs w:val="18"/>
-        </w:rPr>
-        <w:t>_____</w:t>
-      </w:r>
-    </w:p>
-    <w:p>
-      <w:pPr>
-        <w:rPr>
-          <w:rFonts w:ascii="Century Gothic" w:hAnsi="Century Gothic" w:cs="Times New Roman"/>
-          <w:sz w:val="18"/>
-          <w:szCs w:val="18"/>
-        </w:rPr>
-      </w:pPr>
-      <w:r>
-        <w:rPr>
-          <w:rFonts w:ascii="Century Gothic" w:hAnsi="Century Gothic" w:cs="Times New Roman"/>
-          <w:sz w:val="18"/>
-          <w:szCs w:val="18"/>
-        </w:rPr>
-        <w:t>Signature:</w:t>
-      </w:r>
-      <w:r>
-        <w:rPr>
-          <w:rFonts w:ascii="Century Gothic" w:hAnsi="Century Gothic" w:cs="Times New Roman"/>
-          <w:sz w:val="18"/>
-          <w:szCs w:val="18"/>
-        </w:rPr>
-        <w:t xml:space="preserve"> </w:t>
-      </w:r>
-      <w:r>
-        <w:rPr>
-          <w:rFonts w:ascii="Century Gothic" w:hAnsi="Century Gothic" w:cs="Times New Roman"/>
-          <w:sz w:val="18"/>
-          <w:szCs w:val="18"/>
-        </w:rPr>
-        <w:t>_________________________</w:t>
-      </w:r>
-      <w:r>
-        <w:rPr>
-          <w:rFonts w:ascii="Century Gothic" w:hAnsi="Century Gothic" w:cs="Times New Roman"/>
-          <w:sz w:val="18"/>
-          <w:szCs w:val="18"/>
-        </w:rPr>
-        <w:t>___________________</w:t>
-      </w:r>
-    </w:p>
-    <w:p>
-      <w:pPr>
-        <w:rPr>
-          <w:rFonts w:ascii="Century Gothic" w:hAnsi="Century Gothic" w:cs="Times New Roman"/>
-          <w:sz w:val="18"/>
-          <w:szCs w:val="18"/>
-        </w:rPr>
-      </w:pPr>
-      <w:r>
-        <w:rPr>
-          <w:rFonts w:ascii="Century Gothic" w:hAnsi="Century Gothic" w:cs="Times New Roman"/>
-          <w:sz w:val="18"/>
-          <w:szCs w:val="18"/>
-        </w:rPr>
-        <w:t xml:space="preserve">Date: </w:t>
-      </w:r>
-      <w:r>
-        <w:rPr>
-          <w:rFonts w:ascii="Century Gothic" w:hAnsi="Century Gothic" w:cs="Times New Roman"/>
-          <w:sz w:val="18"/>
-          <w:szCs w:val="18"/>
-        </w:rPr>
-        <w:tab/>
-        <w:t>_____________________</w:t>
-      </w:r>
-      <w:r>
-        <w:rPr>
-          <w:rFonts w:ascii="Century Gothic" w:hAnsi="Century Gothic" w:cs="Times New Roman"/>
-          <w:sz w:val="18"/>
-          <w:szCs w:val="18"/>
-        </w:rPr>
-        <w:t>___________________________</w:t>
-      </w:r>
-      <w:r>
-        <w:rPr>
-          <w:rFonts w:ascii="Century Gothic" w:hAnsi="Century Gothic" w:cs="Times New Roman"/>
-          <w:sz w:val="18"/>
-          <w:szCs w:val="18"/>
-        </w:rPr>
-        <w:tab/>
+    </w:p>
+    <w:p>
+      <w:pPr>
+        <w:rPr>
+          <w:rFonts w:ascii="Century Gothic" w:hAnsi="Century Gothic" w:cs="Times New Roman"/>
+          <w:sz w:val="18"/>
+          <w:szCs w:val="18"/>
+        </w:rPr>
+      </w:pPr>
+      <w:r>
+        <w:rPr>
+          <w:rFonts w:ascii="Century Gothic" w:hAnsi="Century Gothic" w:cs="Times New Roman"/>
+          <w:sz w:val="18"/>
+          <w:szCs w:val="18"/>
+        </w:rPr>
+        <w:t>Signature: ____________________________________________</w:t>
+      </w:r>
+    </w:p>
+    <w:p>
+      <w:pPr>
+        <w:rPr>
+          <w:rFonts w:ascii="Century Gothic" w:hAnsi="Century Gothic" w:cs="Times New Roman"/>
+          <w:sz w:val="18"/>
+          <w:szCs w:val="18"/>
+        </w:rPr>
+      </w:pPr>
+      <w:r>
+        <w:rPr>
+          <w:rFonts w:ascii="Century Gothic" w:hAnsi="Century Gothic" w:cs="Times New Roman"/>
+          <w:sz w:val="18"/>
+          <w:szCs w:val="18"/>
+        </w:rPr>
+        <w:t>Date: ______________________________________________</w:t>
+      </w:r>
+    </w:p>
+    <w:p>
+      <w:pPr>
+        <w:rPr>
+          <w:rFonts w:ascii="Century Gothic" w:hAnsi="Century Gothic" w:cs="Times New Roman"/>
+          <w:sz w:val="18"/>
+          <w:szCs w:val="18"/>
+        </w:rPr>
+      </w:pPr>
+    </w:p>
+    <w:p>
+      <w:pPr>
+        <w:rPr>
+          <w:rFonts w:ascii="Century Gothic" w:hAnsi="Century Gothic" w:cs="Times New Roman"/>
+          <w:sz w:val="18"/>
+          <w:szCs w:val="18"/>
+        </w:rPr>
+      </w:pPr>
+      <w:r>
+        <w:rPr>
+          <w:rFonts w:ascii="Century Gothic" w:hAnsi="Century Gothic" w:cs="Times New Roman"/>
+          <w:sz w:val="18"/>
+          <w:szCs w:val="18"/>
+        </w:rPr>
+        <w:t>Support Coordinator Details</w:t>
+      </w:r>
+    </w:p>
+    <w:p>
+      <w:pPr>
+        <w:rPr>
+          <w:rFonts w:ascii="Century Gothic" w:hAnsi="Century Gothic" w:cs="Times New Roman"/>
+          <w:sz w:val="18"/>
+          <w:szCs w:val="18"/>
+        </w:rPr>
+      </w:pPr>
+      <w:r>
+        <w:rPr>
+          <w:rFonts w:ascii="Century Gothic" w:hAnsi="Century Gothic" w:cs="Times New Roman"/>
+          <w:sz w:val="18"/>
+          <w:szCs w:val="18"/>
+        </w:rPr>
+        <w:t>Name: ____________________________________________</w:t>
+      </w:r>
+    </w:p>
+    <w:p>
+      <w:pPr>
+        <w:rPr>
+          <w:rFonts w:ascii="Century Gothic" w:hAnsi="Century Gothic" w:cs="Times New Roman"/>
+          <w:sz w:val="18"/>
+          <w:szCs w:val="18"/>
+        </w:rPr>
+      </w:pPr>
+      <w:r>
+        <w:rPr>
+          <w:rFonts w:ascii="Century Gothic" w:hAnsi="Century Gothic" w:cs="Times New Roman"/>
+          <w:sz w:val="18"/>
+          <w:szCs w:val="18"/>
+        </w:rPr>
+        <w:t>Contact Number: _________________________________</w:t>
+      </w:r>
+    </w:p>
+    <w:p>
+      <w:pPr>
+        <w:rPr>
+          <w:rFonts w:ascii="Century Gothic" w:hAnsi="Century Gothic" w:cs="Times New Roman"/>
+          <w:sz w:val="18"/>
+          <w:szCs w:val="18"/>
+        </w:rPr>
+      </w:pPr>
+      <w:r>
+        <w:rPr>
+          <w:rFonts w:ascii="Century Gothic" w:hAnsi="Century Gothic" w:cs="Times New Roman"/>
+          <w:sz w:val="18"/>
+          <w:szCs w:val="18"/>
+        </w:rPr>
+        <w:t>Email: ____________________________________________</w:t>
+      </w:r>
+    </w:p>
+    <w:p>
+      <w:pPr>
+        <w:rPr>
+          <w:rFonts w:ascii="Century Gothic" w:hAnsi="Century Gothic" w:cs="Times New Roman"/>
+          <w:sz w:val="18"/>
+          <w:szCs w:val="18"/>
+        </w:rPr>
+      </w:pPr>
+      <w:r>
+        <w:rPr>
+          <w:rFonts w:ascii="Century Gothic" w:hAnsi="Century Gothic" w:cs="Times New Roman"/>
+          <w:sz w:val="18"/>
+          <w:szCs w:val="18"/>
+        </w:rPr>
+        <w:t>Signature: _______________________________________</w:t>
+      </w:r>
+    </w:p>
+    <w:p>
+      <w:pPr>
+        <w:rPr>
+          <w:rFonts w:ascii="Century Gothic" w:hAnsi="Century Gothic" w:cs="Times New Roman"/>
+          <w:sz w:val="18"/>
+          <w:szCs w:val="18"/>
+        </w:rPr>
+      </w:pPr>
+      <w:r>
+        <w:rPr>
+          <w:rFonts w:ascii="Century Gothic" w:hAnsi="Century Gothic" w:cs="Times New Roman"/>
+          <w:sz w:val="18"/>
+          <w:szCs w:val="18"/>
+        </w:rPr>
+        <w:t>Date: _____________________________________________</w:t>
+      </w:r>
+    </w:p>
+    <w:p>
+      <w:pPr>
+        <w:rPr>
+          <w:rFonts w:ascii="Century Gothic" w:hAnsi="Century Gothic" w:cs="Times New Roman"/>
+          <w:sz w:val="18"/>
+          <w:szCs w:val="18"/>
+        </w:rPr>
+      </w:pPr>
+    </w:p>
+    <w:p>
+      <w:pPr>
+        <w:rPr>
+          <w:rFonts w:ascii="Century Gothic" w:hAnsi="Century Gothic" w:cs="Times New Roman"/>
+          <w:sz w:val="18"/>
+          <w:szCs w:val="18"/>
+        </w:rPr>
+      </w:pPr>
+      <w:r>
+        <w:rPr>
+          <w:rFonts w:ascii="Century Gothic" w:hAnsi="Century Gothic" w:cs="Times New Roman"/>
+          <w:sz w:val="18"/>
+          <w:szCs w:val="18"/>
+        </w:rPr>
+        <w:t>Plan Manager Details</w:t>
+      </w:r>
+    </w:p>
+    <w:p>
+      <w:pPr>
+        <w:rPr>
+          <w:rFonts w:ascii="Century Gothic" w:hAnsi="Century Gothic" w:cs="Times New Roman"/>
+          <w:sz w:val="18"/>
+          <w:szCs w:val="18"/>
+        </w:rPr>
+      </w:pPr>
+      <w:r>
+        <w:rPr>
+          <w:rFonts w:ascii="Century Gothic" w:hAnsi="Century Gothic" w:cs="Times New Roman"/>
+          <w:sz w:val="18"/>
+          <w:szCs w:val="18"/>
+        </w:rPr>
+        <w:lastRenderedPageBreak/>
+        <w:t>Contact Name: ____________________________________________</w:t>
+      </w:r>
+    </w:p>
+    <w:p>
+      <w:pPr>
+        <w:rPr>
+          <w:rFonts w:ascii="Century Gothic" w:hAnsi="Century Gothic" w:cs="Times New Roman"/>
+          <w:sz w:val="18"/>
+          <w:szCs w:val="18"/>
+        </w:rPr>
+      </w:pPr>
+      <w:r>
+        <w:rPr>
+          <w:rFonts w:ascii="Century Gothic" w:hAnsi="Century Gothic" w:cs="Times New Roman"/>
+          <w:sz w:val="18"/>
+          <w:szCs w:val="18"/>
+        </w:rPr>
+        <w:t>Email for invoices: ____________________________________________</w:t>
+      </w:r>
+    </w:p>
+    <w:p>
+      <w:pPr>
+        <w:rPr>
+          <w:rFonts w:ascii="Century Gothic" w:hAnsi="Century Gothic" w:cs="Times New Roman"/>
+          <w:sz w:val="18"/>
+          <w:szCs w:val="18"/>
+        </w:rPr>
+      </w:pPr>
+      <w:r>
+        <w:rPr>
+          <w:rFonts w:ascii="Century Gothic" w:hAnsi="Century Gothic" w:cs="Times New Roman"/>
+          <w:sz w:val="18"/>
+          <w:szCs w:val="18"/>
+        </w:rPr>
+        <w:t>Correspondence Email: ______________________________________</w:t>
+      </w:r>
+    </w:p>
+    <w:p>
+      <w:pPr>
+        <w:rPr>
+          <w:rFonts w:ascii="Century Gothic" w:hAnsi="Century Gothic" w:cs="Times New Roman"/>
+          <w:sz w:val="18"/>
+          <w:szCs w:val="18"/>
+        </w:rPr>
+      </w:pPr>
+      <w:r>
+        <w:rPr>
+          <w:rFonts w:ascii="Century Gothic" w:hAnsi="Century Gothic" w:cs="Times New Roman"/>
+          <w:sz w:val="18"/>
+          <w:szCs w:val="18"/>
+        </w:rPr>
+        <w:t>Contact Number: ____________________________________________</w:t>
+      </w:r>
+    </w:p>
+    <w:p>
+      <w:pPr>
+        <w:rPr>
+          <w:rFonts w:ascii="Century Gothic" w:hAnsi="Century Gothic" w:cs="Times New Roman"/>
+          <w:sz w:val="18"/>
+          <w:szCs w:val="18"/>
+        </w:rPr>
+      </w:pPr>
+      <w:r>
+        <w:rPr>
+          <w:rFonts w:ascii="Century Gothic" w:hAnsi="Century Gothic" w:cs="Times New Roman"/>
+          <w:sz w:val="18"/>
+          <w:szCs w:val="18"/>
+        </w:rPr>
+        <w:t>Confirmation of Funding: _____________________________________</w:t>
+      </w:r>
+    </w:p>
+    <w:p>
+      <w:pPr>
+        <w:rPr>
+          <w:rFonts w:ascii="Century Gothic" w:hAnsi="Century Gothic" w:cs="Times New Roman"/>
+          <w:sz w:val="18"/>
+          <w:szCs w:val="18"/>
+        </w:rPr>
+      </w:pPr>
+      <w:r>
+        <w:rPr>
+          <w:rFonts w:ascii="Century Gothic" w:hAnsi="Century Gothic" w:cs="Times New Roman"/>
+          <w:sz w:val="18"/>
+          <w:szCs w:val="18"/>
+        </w:rPr>
+        <w:t>__________________________________________________________________________________________</w:t>
+      </w:r>
+    </w:p>
+    <w:p>
+      <w:pPr>
+        <w:rPr>
+          <w:rFonts w:ascii="Century Gothic" w:hAnsi="Century Gothic" w:cs="Times New Roman"/>
+          <w:sz w:val="18"/>
+          <w:szCs w:val="18"/>
+        </w:rPr>
+      </w:pPr>
+      <w:r>
+        <w:rPr>
+          <w:rFonts w:ascii="Century Gothic" w:hAnsi="Century Gothic" w:cs="Times New Roman"/>
+          <w:sz w:val="18"/>
+          <w:szCs w:val="18"/>
+        </w:rPr>
+        <w:t>__________________________________________________________________________________________</w:t>
+      </w:r>
+    </w:p>
+    <w:p>
+      <w:pPr>
+        <w:rPr>
+          <w:rFonts w:ascii="Century Gothic" w:hAnsi="Century Gothic" w:cs="Times New Roman"/>
+          <w:sz w:val="18"/>
+          <w:szCs w:val="18"/>
+        </w:rPr>
+      </w:pPr>
+      <w:r>
+        <w:rPr>
+          <w:rFonts w:ascii="Century Gothic" w:hAnsi="Century Gothic" w:cs="Times New Roman"/>
+          <w:sz w:val="18"/>
+          <w:szCs w:val="18"/>
+        </w:rPr>
+        <w:t>__________________________________________________________________________________________</w:t>
+      </w:r>
+    </w:p>
+    <w:p>
+      <w:pPr>
+        <w:rPr>
+          <w:rFonts w:ascii="Century Gothic" w:hAnsi="Century Gothic" w:cs="Times New Roman"/>
+          <w:sz w:val="18"/>
+          <w:szCs w:val="18"/>
+        </w:rPr>
+      </w:pPr>
+      <w:r>
+        <w:rPr>
+          <w:rFonts w:ascii="Century Gothic" w:hAnsi="Century Gothic" w:cs="Times New Roman"/>
+          <w:sz w:val="18"/>
+          <w:szCs w:val="18"/>
+        </w:rPr>
+        <w:t>__________________________________________________________________________________________</w:t>
+      </w:r>
+    </w:p>
+    <w:p>
+      <w:pPr>
+        <w:rPr>
+          <w:rFonts w:ascii="Century Gothic" w:hAnsi="Century Gothic" w:cs="Times New Roman"/>
+          <w:sz w:val="18"/>
+          <w:szCs w:val="18"/>
+        </w:rPr>
+      </w:pPr>
+      <w:r>
+        <w:rPr>
+          <w:rFonts w:ascii="Century Gothic" w:hAnsi="Century Gothic" w:cs="Times New Roman"/>
+          <w:sz w:val="18"/>
+          <w:szCs w:val="18"/>
+        </w:rPr>
+        <w:t>________________________________________</w:t>
+      </w:r>
+    </w:p>
+    <w:p>
+      <w:pPr>
+        <w:rPr>
+          <w:rFonts w:ascii="Century Gothic" w:hAnsi="Century Gothic" w:cs="Times New Roman"/>
+          <w:sz w:val="18"/>
+          <w:szCs w:val="18"/>
+        </w:rPr>
+      </w:pPr>
+      <w:r>
+        <w:rPr>
+          <w:rFonts w:ascii="Century Gothic" w:hAnsi="Century Gothic" w:cs="Times New Roman"/>
+          <w:sz w:val="18"/>
+          <w:szCs w:val="18"/>
+        </w:rPr>
+        <w:t>Plan Manager Notes</w:t>
+      </w:r>
+    </w:p>
+    <w:p>
+      <w:pPr>
+        <w:rPr>
+          <w:rFonts w:ascii="Century Gothic" w:hAnsi="Century Gothic" w:cs="Times New Roman"/>
+          <w:sz w:val="18"/>
+          <w:szCs w:val="18"/>
+        </w:rPr>
+      </w:pPr>
+      <w:r>
+        <w:rPr>
+          <w:rFonts w:ascii="Century Gothic" w:hAnsi="Century Gothic" w:cs="Times New Roman"/>
+          <w:sz w:val="18"/>
+          <w:szCs w:val="18"/>
+        </w:rPr>
+        <w:t>__________________________________________________________________________________________</w:t>
+      </w:r>
+    </w:p>
+    <w:p>
+      <w:pPr>
+        <w:rPr>
+          <w:rFonts w:ascii="Century Gothic" w:hAnsi="Century Gothic" w:cs="Times New Roman"/>
+          <w:sz w:val="18"/>
+          <w:szCs w:val="18"/>
+        </w:rPr>
+      </w:pPr>
+      <w:r>
+        <w:rPr>
+          <w:rFonts w:ascii="Century Gothic" w:hAnsi="Century Gothic" w:cs="Times New Roman"/>
+          <w:sz w:val="18"/>
+          <w:szCs w:val="18"/>
+        </w:rPr>
+        <w:t>__________________________________________________________________________________________</w:t>
+      </w:r>
+    </w:p>
+    <w:p>
+      <w:pPr>
+        <w:rPr>
+          <w:rFonts w:ascii="Century Gothic" w:hAnsi="Century Gothic" w:cs="Times New Roman"/>
+          <w:sz w:val="18"/>
+          <w:szCs w:val="18"/>
+        </w:rPr>
+      </w:pPr>
+      <w:r>
+        <w:rPr>
+          <w:rFonts w:ascii="Century Gothic" w:hAnsi="Century Gothic" w:cs="Times New Roman"/>
+          <w:sz w:val="18"/>
+          <w:szCs w:val="18"/>
+        </w:rPr>
+        <w:t>__________________________________________________________________________________________</w:t>
+      </w:r>
+    </w:p>
+    <w:p>
+      <w:pPr>
+        <w:rPr>
+          <w:rFonts w:ascii="Century Gothic" w:hAnsi="Century Gothic" w:cs="Times New Roman"/>
+          <w:sz w:val="18"/>
+          <w:szCs w:val="18"/>
+        </w:rPr>
+      </w:pPr>
+      <w:r>
+        <w:rPr>
+          <w:rFonts w:ascii="Century Gothic" w:hAnsi="Century Gothic" w:cs="Times New Roman"/>
+          <w:sz w:val="18"/>
+          <w:szCs w:val="18"/>
+        </w:rPr>
+        <w:t>______________________________</w:t>
+      </w:r>
+    </w:p>
+    <w:p>
+      <w:pPr>
+        <w:rPr>
+          <w:rFonts w:ascii="Century Gothic" w:hAnsi="Century Gothic" w:cs="Times New Roman"/>
+          <w:sz w:val="18"/>
+          <w:szCs w:val="18"/>
+        </w:rPr>
+      </w:pPr>
+    </w:p>
+    <w:p>
+      <w:pPr>
+        <w:rPr>
+          <w:rFonts w:ascii="Century Gothic" w:hAnsi="Century Gothic" w:cs="Times New Roman"/>
+          <w:sz w:val="18"/>
+          <w:szCs w:val="18"/>
+        </w:rPr>
+      </w:pPr>
+      <w:r>
+        <w:rPr>
+          <w:rFonts w:ascii="Century Gothic" w:hAnsi="Century Gothic" w:cs="Times New Roman"/>
+          <w:sz w:val="18"/>
+          <w:szCs w:val="18"/>
+        </w:rPr>
+        <w:t>Signature: ____________________________________________</w:t>
+      </w:r>
+    </w:p>
+    <w:p>
+      <w:pPr>
+        <w:rPr>
+          <w:rFonts w:ascii="Century Gothic" w:hAnsi="Century Gothic" w:cs="Times New Roman"/>
+          <w:sz w:val="18"/>
+          <w:szCs w:val="18"/>
+        </w:rPr>
+      </w:pPr>
+      <w:r>
+        <w:rPr>
+          <w:rFonts w:ascii="Century Gothic" w:hAnsi="Century Gothic" w:cs="Times New Roman"/>
+          <w:sz w:val="18"/>
+          <w:szCs w:val="18"/>
+        </w:rPr>
+        <w:t>Date: _______________________________________________</w:t>
       </w:r>
       <w:r>
         <w:rPr>
@@ -2606,6 +2985,23 @@
 </file>
 
 <file path=customXml/item1.xml><?xml version="1.0" encoding="utf-8"?>
+<p:properties xmlns:p="http://schemas.microsoft.com/office/2006/metadata/properties" xmlns:xsi="http://www.w3.org/2001/XMLSchema-instance" xmlns:pc="http://schemas.microsoft.com/office/infopath/2007/PartnerControls">
+  <documentManagement>
+    <ManagementType xmlns="3c77c12e-3af6-411c-adf5-c7946a82504a" xsi:nil="true"/>
+  </documentManagement>
+</p:properties>
+</file>
+
+<file path=customXml/item2.xml><?xml version="1.0" encoding="utf-8"?>
+<?mso-contentType ?>
+<FormTemplates xmlns="http://schemas.microsoft.com/sharepoint/v3/contenttype/forms">
+  <Display>DocumentLibraryForm</Display>
+  <Edit>DocumentLibraryForm</Edit>
+  <New>DocumentLibraryForm</New>
+</FormTemplates>
+</file>
+
+<file path=customXml/item3.xml><?xml version="1.0" encoding="utf-8"?>
 <ct:contentTypeSchema xmlns:ct="http://schemas.microsoft.com/office/2006/metadata/contentType" xmlns:ma="http://schemas.microsoft.com/office/2006/metadata/properties/metaAttributes" ct:_="" ma:_="" ma:contentTypeName="Document" ma:contentTypeID="0x010100FD4563C6A0827740B57B3C744BE26339" ma:contentTypeVersion="13" ma:contentTypeDescription="Create a new document." ma:contentTypeScope="" ma:versionID="bd690b744e35521f4c6eb73b3cb67b30">
   <xsd:schema xmlns:xsd="http://www.w3.org/2001/XMLSchema" xmlns:xs="http://www.w3.org/2001/XMLSchema" xmlns:p="http://schemas.microsoft.com/office/2006/metadata/properties" xmlns:ns2="3c77c12e-3af6-411c-adf5-c7946a82504a" xmlns:ns3="d81bdcd8-a482-4ab9-b7f4-f6e8e0fd39a9" targetNamespace="http://schemas.microsoft.com/office/2006/metadata/properties" ma:root="true" ma:fieldsID="5ab095590dc2f7a523da39351449f5e5" ns2:_="" ns3:_="">
     <xsd:import namespace="3c77c12e-3af6-411c-adf5-c7946a82504a"/>
@@ -2832,24 +3228,25 @@
 </ct:contentTypeSchema>
 </file>
 
-<file path=customXml/item2.xml><?xml version="1.0" encoding="utf-8"?>
-<?mso-contentType ?>
-<FormTemplates xmlns="http://schemas.microsoft.com/sharepoint/v3/contenttype/forms">
-  <Display>DocumentLibraryForm</Display>
-  <Edit>DocumentLibraryForm</Edit>
-  <New>DocumentLibraryForm</New>
-</FormTemplates>
+<file path=customXml/itemProps1.xml><?xml version="1.0" encoding="utf-8"?>
+<ds:datastoreItem xmlns:ds="http://schemas.openxmlformats.org/officeDocument/2006/customXml" ds:itemID="{CE5DC187-E84A-416D-8336-C171CEA83BD5}">
+  <ds:schemaRefs>
+    <ds:schemaRef ds:uri="http://schemas.microsoft.com/office/2006/metadata/properties"/>
+    <ds:schemaRef ds:uri="http://schemas.microsoft.com/office/infopath/2007/PartnerControls"/>
+    <ds:schemaRef ds:uri="3c77c12e-3af6-411c-adf5-c7946a82504a"/>
+  </ds:schemaRefs>
+</ds:datastoreItem>
 </file>
 
-<file path=customXml/item3.xml><?xml version="1.0" encoding="utf-8"?>
-<p:properties xmlns:p="http://schemas.microsoft.com/office/2006/metadata/properties" xmlns:xsi="http://www.w3.org/2001/XMLSchema-instance" xmlns:pc="http://schemas.microsoft.com/office/infopath/2007/PartnerControls">
-  <documentManagement>
-    <ManagementType xmlns="3c77c12e-3af6-411c-adf5-c7946a82504a" xsi:nil="true"/>
-  </documentManagement>
-</p:properties>
+<file path=customXml/itemProps2.xml><?xml version="1.0" encoding="utf-8"?>
+<ds:datastoreItem xmlns:ds="http://schemas.openxmlformats.org/officeDocument/2006/customXml" ds:itemID="{ED357FB2-E24D-4629-A668-E4C87CDC2BAF}">
+  <ds:schemaRefs>
+    <ds:schemaRef ds:uri="http://schemas.microsoft.com/sharepoint/v3/contenttype/forms"/>
+  </ds:schemaRefs>
+</ds:datastoreItem>
 </file>
 
-<file path=customXml/itemProps1.xml><?xml version="1.0" encoding="utf-8"?>
+<file path=customXml/itemProps3.xml><?xml version="1.0" encoding="utf-8"?>
 <ds:datastoreItem xmlns:ds="http://schemas.openxmlformats.org/officeDocument/2006/customXml" ds:itemID="{69E727E4-7C3E-4E62-8EC0-CD58CE5EC1E7}">
   <ds:schemaRefs>
     <ds:schemaRef ds:uri="http://schemas.microsoft.com/office/2006/metadata/contentType"/>
@@ -2866,22 +3263,4 @@
     <ds:schemaRef ds:uri="http://schemas.microsoft.com/internal/obd"/>
   </ds:schemaRefs>
 </ds:datastoreItem>
-</file>
-
-<file path=customXml/itemProps2.xml><?xml version="1.0" encoding="utf-8"?>
-<ds:datastoreItem xmlns:ds="http://schemas.openxmlformats.org/officeDocument/2006/customXml" ds:itemID="{ED357FB2-E24D-4629-A668-E4C87CDC2BAF}">
-  <ds:schemaRefs>
-    <ds:schemaRef ds:uri="http://schemas.microsoft.com/sharepoint/v3/contenttype/forms"/>
-  </ds:schemaRefs>
-</ds:datastoreItem>
-</file>
-
-<file path=customXml/itemProps3.xml><?xml version="1.0" encoding="utf-8"?>
-<ds:datastoreItem xmlns:ds="http://schemas.openxmlformats.org/officeDocument/2006/customXml" ds:itemID="{CE5DC187-E84A-416D-8336-C171CEA83BD5}">
-  <ds:schemaRefs>
-    <ds:schemaRef ds:uri="http://schemas.microsoft.com/office/2006/metadata/properties"/>
-    <ds:schemaRef ds:uri="http://schemas.microsoft.com/office/infopath/2007/PartnerControls"/>
-    <ds:schemaRef ds:uri="3c77c12e-3af6-411c-adf5-c7946a82504a"/>
-  </ds:schemaRefs>
-</ds:datastoreItem>
 </file>
</xml_diff>

<commit_message>
formatiing changes of template
</commit_message>
<xml_diff>
--- a/WordTemplate.docx
+++ b/WordTemplate.docx
@@ -77,13 +77,6 @@
     <w:p>
       <w:pPr>
         <w:rPr>
-          <w:rFonts w:ascii="Century Gothic" w:hAnsi="Century Gothic"/>
-        </w:rPr>
-      </w:pPr>
-    </w:p>
-    <w:p>
-      <w:pPr>
-        <w:rPr>
           <w:rFonts w:ascii="Century Gothic" w:hAnsi="Century Gothic" w:cs="Times New Roman"/>
           <w:sz w:val="18"/>
           <w:szCs w:val="18"/>
@@ -564,24 +557,48 @@
         </w:rPr>
         <w:t xml:space="preserve"> </w:t>
       </w:r>
-      <w:fldSimple w:instr=" MERGEFIELD  today  \* MERGEFORMAT ">
-        <w:r>
-          <w:rPr>
-            <w:noProof/>
-          </w:rPr>
-          <w:t>«today»</w:t>
-        </w:r>
-      </w:fldSimple>
-    </w:p>
-    <w:p>
-      <w:pPr>
-        <w:jc w:val="both"/>
-        <w:rPr>
-          <w:rFonts w:ascii="Century Gothic" w:hAnsi="Century Gothic" w:cs="Times New Roman"/>
-          <w:sz w:val="18"/>
-          <w:szCs w:val="18"/>
-        </w:rPr>
-      </w:pPr>
+      <w:r>
+        <w:rPr>
+          <w:rFonts w:ascii="Century Gothic" w:hAnsi="Century Gothic"/>
+          <w:sz w:val="18"/>
+          <w:szCs w:val="18"/>
+        </w:rPr>
+        <w:fldChar w:fldCharType="begin"/>
+      </w:r>
+      <w:r>
+        <w:rPr>
+          <w:rFonts w:ascii="Century Gothic" w:hAnsi="Century Gothic"/>
+          <w:sz w:val="18"/>
+          <w:szCs w:val="18"/>
+        </w:rPr>
+        <w:instrText xml:space="preserve"> MERGEFIELD  today  \* MERGEFORMAT </w:instrText>
+      </w:r>
+      <w:r>
+        <w:rPr>
+          <w:rFonts w:ascii="Century Gothic" w:hAnsi="Century Gothic"/>
+          <w:sz w:val="18"/>
+          <w:szCs w:val="18"/>
+        </w:rPr>
+        <w:fldChar w:fldCharType="separate"/>
+      </w:r>
+      <w:r>
+        <w:rPr>
+          <w:rFonts w:ascii="Century Gothic" w:hAnsi="Century Gothic"/>
+          <w:noProof/>
+          <w:sz w:val="18"/>
+          <w:szCs w:val="18"/>
+        </w:rPr>
+        <w:t>«today»</w:t>
+      </w:r>
+      <w:r>
+        <w:rPr>
+          <w:rFonts w:ascii="Century Gothic" w:hAnsi="Century Gothic"/>
+          <w:noProof/>
+          <w:sz w:val="18"/>
+          <w:szCs w:val="18"/>
+        </w:rPr>
+        <w:fldChar w:fldCharType="end"/>
+      </w:r>
     </w:p>
     <w:tbl>
       <w:tblPr>
@@ -697,7 +714,7 @@
                 <w:sz w:val="18"/>
                 <w:szCs w:val="18"/>
               </w:rPr>
-              <w:t xml:space="preserve">  Frequency</w:t>
+              <w:t>Frequency</w:t>
             </w:r>
           </w:p>
         </w:tc>
@@ -1098,24 +1115,6 @@
               </w:rPr>
             </w:pPr>
           </w:p>
-          <w:p>
-            <w:pPr>
-              <w:rPr>
-                <w:rFonts w:ascii="Century Gothic" w:hAnsi="Century Gothic"/>
-                <w:sz w:val="18"/>
-                <w:szCs w:val="18"/>
-              </w:rPr>
-            </w:pPr>
-          </w:p>
-          <w:p>
-            <w:pPr>
-              <w:rPr>
-                <w:rFonts w:ascii="Century Gothic" w:hAnsi="Century Gothic"/>
-                <w:sz w:val="18"/>
-                <w:szCs w:val="18"/>
-              </w:rPr>
-            </w:pPr>
-          </w:p>
         </w:tc>
         <w:tc>
           <w:tcPr>
@@ -1259,38 +1258,6 @@
               </w:rPr>
               <w:fldChar w:fldCharType="end"/>
             </w:r>
-            <w:r>
-              <w:rPr>
-                <w:rFonts w:ascii="Century Gothic" w:hAnsi="Century Gothic"/>
-                <w:sz w:val="18"/>
-                <w:szCs w:val="18"/>
-              </w:rPr>
-              <w:br/>
-            </w:r>
-            <w:r>
-              <w:rPr>
-                <w:rFonts w:ascii="Century Gothic" w:hAnsi="Century Gothic"/>
-                <w:sz w:val="18"/>
-                <w:szCs w:val="18"/>
-              </w:rPr>
-              <w:br/>
-            </w:r>
-            <w:r>
-              <w:rPr>
-                <w:rFonts w:ascii="Century Gothic" w:hAnsi="Century Gothic"/>
-                <w:sz w:val="18"/>
-                <w:szCs w:val="18"/>
-              </w:rPr>
-              <w:br/>
-            </w:r>
-            <w:r>
-              <w:rPr>
-                <w:rFonts w:ascii="Century Gothic" w:hAnsi="Century Gothic"/>
-                <w:sz w:val="18"/>
-                <w:szCs w:val="18"/>
-              </w:rPr>
-              <w:br/>
-            </w:r>
           </w:p>
         </w:tc>
       </w:tr>
@@ -1386,9 +1353,7 @@
           <w:u w:val="single"/>
         </w:rPr>
       </w:pPr>
-    </w:p>
-    <w:p>
-      <w:pPr>
+      <w:r>
         <w:rPr>
           <w:rFonts w:ascii="Century Gothic" w:hAnsi="Century Gothic" w:cs="Times New Roman"/>
           <w:b/>
@@ -1397,16 +1362,6 @@
           <w:szCs w:val="18"/>
           <w:u w:val="single"/>
         </w:rPr>
-      </w:pPr>
-      <w:r>
-        <w:rPr>
-          <w:rFonts w:ascii="Century Gothic" w:hAnsi="Century Gothic" w:cs="Times New Roman"/>
-          <w:b/>
-          <w:bCs/>
-          <w:sz w:val="18"/>
-          <w:szCs w:val="18"/>
-          <w:u w:val="single"/>
-        </w:rPr>
         <w:t>Terms &amp; Conditions</w:t>
       </w:r>
     </w:p>
@@ -1761,75 +1716,75 @@
           <w:sz w:val="18"/>
           <w:szCs w:val="18"/>
         </w:rPr>
+        <w:t>Correspondence Email: ______________________________________</w:t>
+      </w:r>
+    </w:p>
+    <w:p>
+      <w:pPr>
+        <w:rPr>
+          <w:rFonts w:ascii="Century Gothic" w:hAnsi="Century Gothic" w:cs="Times New Roman"/>
+          <w:sz w:val="18"/>
+          <w:szCs w:val="18"/>
+        </w:rPr>
+      </w:pPr>
+      <w:r>
+        <w:rPr>
+          <w:rFonts w:ascii="Century Gothic" w:hAnsi="Century Gothic" w:cs="Times New Roman"/>
+          <w:sz w:val="18"/>
+          <w:szCs w:val="18"/>
+        </w:rPr>
+        <w:t>Contact Number: ____________________________________________</w:t>
+      </w:r>
+    </w:p>
+    <w:p>
+      <w:pPr>
+        <w:rPr>
+          <w:rFonts w:ascii="Century Gothic" w:hAnsi="Century Gothic" w:cs="Times New Roman"/>
+          <w:sz w:val="18"/>
+          <w:szCs w:val="18"/>
+        </w:rPr>
+      </w:pPr>
+      <w:r>
+        <w:rPr>
+          <w:rFonts w:ascii="Century Gothic" w:hAnsi="Century Gothic" w:cs="Times New Roman"/>
+          <w:sz w:val="18"/>
+          <w:szCs w:val="18"/>
+        </w:rPr>
+        <w:t>Confirmation of Funding: _____________________________________</w:t>
+      </w:r>
+    </w:p>
+    <w:p>
+      <w:pPr>
+        <w:rPr>
+          <w:rFonts w:ascii="Century Gothic" w:hAnsi="Century Gothic" w:cs="Times New Roman"/>
+          <w:sz w:val="18"/>
+          <w:szCs w:val="18"/>
+        </w:rPr>
+      </w:pPr>
+      <w:r>
+        <w:rPr>
+          <w:rFonts w:ascii="Century Gothic" w:hAnsi="Century Gothic" w:cs="Times New Roman"/>
+          <w:sz w:val="18"/>
+          <w:szCs w:val="18"/>
+        </w:rPr>
+        <w:t>__________________________________________________________________________________________</w:t>
+      </w:r>
+    </w:p>
+    <w:p>
+      <w:pPr>
+        <w:rPr>
+          <w:rFonts w:ascii="Century Gothic" w:hAnsi="Century Gothic" w:cs="Times New Roman"/>
+          <w:sz w:val="18"/>
+          <w:szCs w:val="18"/>
+        </w:rPr>
+      </w:pPr>
+      <w:r>
+        <w:rPr>
+          <w:rFonts w:ascii="Century Gothic" w:hAnsi="Century Gothic" w:cs="Times New Roman"/>
+          <w:sz w:val="18"/>
+          <w:szCs w:val="18"/>
+        </w:rPr>
         <w:lastRenderedPageBreak/>
-        <w:t>Correspondence Email: ______________________________________</w:t>
-      </w:r>
-    </w:p>
-    <w:p>
-      <w:pPr>
-        <w:rPr>
-          <w:rFonts w:ascii="Century Gothic" w:hAnsi="Century Gothic" w:cs="Times New Roman"/>
-          <w:sz w:val="18"/>
-          <w:szCs w:val="18"/>
-        </w:rPr>
-      </w:pPr>
-      <w:r>
-        <w:rPr>
-          <w:rFonts w:ascii="Century Gothic" w:hAnsi="Century Gothic" w:cs="Times New Roman"/>
-          <w:sz w:val="18"/>
-          <w:szCs w:val="18"/>
-        </w:rPr>
-        <w:t>Contact Number: ____________________________________________</w:t>
-      </w:r>
-    </w:p>
-    <w:p>
-      <w:pPr>
-        <w:rPr>
-          <w:rFonts w:ascii="Century Gothic" w:hAnsi="Century Gothic" w:cs="Times New Roman"/>
-          <w:sz w:val="18"/>
-          <w:szCs w:val="18"/>
-        </w:rPr>
-      </w:pPr>
-      <w:r>
-        <w:rPr>
-          <w:rFonts w:ascii="Century Gothic" w:hAnsi="Century Gothic" w:cs="Times New Roman"/>
-          <w:sz w:val="18"/>
-          <w:szCs w:val="18"/>
-        </w:rPr>
-        <w:t>Confirmation of Funding: _____________________________________</w:t>
-      </w:r>
-    </w:p>
-    <w:p>
-      <w:pPr>
-        <w:rPr>
-          <w:rFonts w:ascii="Century Gothic" w:hAnsi="Century Gothic" w:cs="Times New Roman"/>
-          <w:sz w:val="18"/>
-          <w:szCs w:val="18"/>
-        </w:rPr>
-      </w:pPr>
-      <w:r>
-        <w:rPr>
-          <w:rFonts w:ascii="Century Gothic" w:hAnsi="Century Gothic" w:cs="Times New Roman"/>
-          <w:sz w:val="18"/>
-          <w:szCs w:val="18"/>
-        </w:rPr>
-        <w:t>__________________________________________________________________________________________</w:t>
-      </w:r>
-    </w:p>
-    <w:p>
-      <w:pPr>
-        <w:rPr>
-          <w:rFonts w:ascii="Century Gothic" w:hAnsi="Century Gothic" w:cs="Times New Roman"/>
-          <w:sz w:val="18"/>
-          <w:szCs w:val="18"/>
-        </w:rPr>
-      </w:pPr>
-      <w:r>
-        <w:rPr>
-          <w:rFonts w:ascii="Century Gothic" w:hAnsi="Century Gothic" w:cs="Times New Roman"/>
-          <w:sz w:val="18"/>
-          <w:szCs w:val="18"/>
-        </w:rPr>
         <w:t>__________________________________________________________________________________________</w:t>
       </w:r>
     </w:p>
@@ -2557,6 +2512,7 @@
   <w:style w:type="character" w:default="1" w:styleId="DefaultParagraphFont">
     <w:name w:val="Default Paragraph Font"/>
     <w:uiPriority w:val="1"/>
+    <w:semiHidden/>
     <w:unhideWhenUsed/>
   </w:style>
   <w:style w:type="table" w:default="1" w:styleId="TableNormal">
@@ -3059,11 +3015,12 @@
 </file>
 
 <file path=customXml/item1.xml><?xml version="1.0" encoding="utf-8"?>
-<p:properties xmlns:p="http://schemas.microsoft.com/office/2006/metadata/properties" xmlns:xsi="http://www.w3.org/2001/XMLSchema-instance" xmlns:pc="http://schemas.microsoft.com/office/infopath/2007/PartnerControls">
-  <documentManagement>
-    <ManagementType xmlns="3c77c12e-3af6-411c-adf5-c7946a82504a" xsi:nil="true"/>
-  </documentManagement>
-</p:properties>
+<?mso-contentType ?>
+<FormTemplates xmlns="http://schemas.microsoft.com/sharepoint/v3/contenttype/forms">
+  <Display>DocumentLibraryForm</Display>
+  <Edit>DocumentLibraryForm</Edit>
+  <New>DocumentLibraryForm</New>
+</FormTemplates>
 </file>
 
 <file path=customXml/item2.xml><?xml version="1.0" encoding="utf-8"?>
@@ -3294,20 +3251,17 @@
 </file>
 
 <file path=customXml/item3.xml><?xml version="1.0" encoding="utf-8"?>
-<?mso-contentType ?>
-<FormTemplates xmlns="http://schemas.microsoft.com/sharepoint/v3/contenttype/forms">
-  <Display>DocumentLibraryForm</Display>
-  <Edit>DocumentLibraryForm</Edit>
-  <New>DocumentLibraryForm</New>
-</FormTemplates>
+<p:properties xmlns:p="http://schemas.microsoft.com/office/2006/metadata/properties" xmlns:xsi="http://www.w3.org/2001/XMLSchema-instance" xmlns:pc="http://schemas.microsoft.com/office/infopath/2007/PartnerControls">
+  <documentManagement>
+    <ManagementType xmlns="3c77c12e-3af6-411c-adf5-c7946a82504a" xsi:nil="true"/>
+  </documentManagement>
+</p:properties>
 </file>
 
 <file path=customXml/itemProps1.xml><?xml version="1.0" encoding="utf-8"?>
-<ds:datastoreItem xmlns:ds="http://schemas.openxmlformats.org/officeDocument/2006/customXml" ds:itemID="{CE5DC187-E84A-416D-8336-C171CEA83BD5}">
+<ds:datastoreItem xmlns:ds="http://schemas.openxmlformats.org/officeDocument/2006/customXml" ds:itemID="{ED357FB2-E24D-4629-A668-E4C87CDC2BAF}">
   <ds:schemaRefs>
-    <ds:schemaRef ds:uri="http://schemas.microsoft.com/office/2006/metadata/properties"/>
-    <ds:schemaRef ds:uri="http://schemas.microsoft.com/office/infopath/2007/PartnerControls"/>
-    <ds:schemaRef ds:uri="3c77c12e-3af6-411c-adf5-c7946a82504a"/>
+    <ds:schemaRef ds:uri="http://schemas.microsoft.com/sharepoint/v3/contenttype/forms"/>
   </ds:schemaRefs>
 </ds:datastoreItem>
 </file>
@@ -3332,9 +3286,11 @@
 </file>
 
 <file path=customXml/itemProps3.xml><?xml version="1.0" encoding="utf-8"?>
-<ds:datastoreItem xmlns:ds="http://schemas.openxmlformats.org/officeDocument/2006/customXml" ds:itemID="{ED357FB2-E24D-4629-A668-E4C87CDC2BAF}">
+<ds:datastoreItem xmlns:ds="http://schemas.openxmlformats.org/officeDocument/2006/customXml" ds:itemID="{CE5DC187-E84A-416D-8336-C171CEA83BD5}">
   <ds:schemaRefs>
-    <ds:schemaRef ds:uri="http://schemas.microsoft.com/sharepoint/v3/contenttype/forms"/>
+    <ds:schemaRef ds:uri="http://schemas.microsoft.com/office/2006/metadata/properties"/>
+    <ds:schemaRef ds:uri="http://schemas.microsoft.com/office/infopath/2007/PartnerControls"/>
+    <ds:schemaRef ds:uri="3c77c12e-3af6-411c-adf5-c7946a82504a"/>
   </ds:schemaRefs>
 </ds:datastoreItem>
 </file>
</xml_diff>